<commit_message>
04-10-2021: Introduction to Algorithms
</commit_message>
<xml_diff>
--- a/DSA - Internshala.docx
+++ b/DSA - Internshala.docx
@@ -42,6 +42,27 @@
           <w:szCs w:val="48"/>
         </w:rPr>
         <w:t>INTERNSHALA</w:t>
+      </w:r>
+    </w:p>
+    <w:p>
+      <w:pPr>
+        <w:spacing w:after="0"/>
+        <w:jc w:val="both"/>
+        <w:rPr>
+          <w:rFonts w:ascii="Consolas" w:hAnsi="Consolas"/>
+          <w:color w:val="C00000"/>
+          <w:sz w:val="48"/>
+          <w:szCs w:val="48"/>
+        </w:rPr>
+      </w:pPr>
+      <w:r>
+        <w:rPr>
+          <w:rFonts w:ascii="Consolas" w:hAnsi="Consolas"/>
+          <w:color w:val="7030A0"/>
+          <w:sz w:val="48"/>
+          <w:szCs w:val="48"/>
+        </w:rPr>
+        <w:t>Single &amp; Double Dimension Arrays</w:t>
       </w:r>
     </w:p>
     <w:sectPr>
@@ -57,6 +78,184 @@
 <file path=word/numbering.xml><?xml version="1.0" encoding="utf-8"?>
 <w:numbering xmlns:wpc="http://schemas.microsoft.com/office/word/2010/wordprocessingCanvas" xmlns:cx="http://schemas.microsoft.com/office/drawing/2014/chartex" xmlns:cx1="http://schemas.microsoft.com/office/drawing/2015/9/8/chartex" xmlns:cx2="http://schemas.microsoft.com/office/drawing/2015/10/21/chartex" xmlns:cx3="http://schemas.microsoft.com/office/drawing/2016/5/9/chartex" xmlns:cx4="http://schemas.microsoft.com/office/drawing/2016/5/10/chartex" xmlns:cx5="http://schemas.microsoft.com/office/drawing/2016/5/11/chartex" xmlns:cx6="http://schemas.microsoft.com/office/drawing/2016/5/12/chartex" xmlns:cx7="http://schemas.microsoft.com/office/drawing/2016/5/13/chartex" xmlns:cx8="http://schemas.microsoft.com/office/drawing/2016/5/14/chartex" xmlns:mc="http://schemas.openxmlformats.org/markup-compatibility/2006" xmlns:aink="http://schemas.microsoft.com/office/drawing/2016/ink" xmlns:am3d="http://schemas.microsoft.com/office/drawing/2017/model3d" xmlns:o="urn:schemas-microsoft-com:office:office" xmlns:r="http://schemas.openxmlformats.org/officeDocument/2006/relationships" xmlns:m="http://schemas.openxmlformats.org/officeDocument/2006/math" xmlns:v="urn:schemas-microsoft-com:vml" xmlns:wp14="http://schemas.microsoft.com/office/word/2010/wordprocessingDrawing" xmlns:wp="http://schemas.openxmlformats.org/drawingml/2006/wordprocessingDrawing" xmlns:w10="urn:schemas-microsoft-com:office:word" xmlns:w="http://schemas.openxmlformats.org/wordprocessingml/2006/main" xmlns:w14="http://schemas.microsoft.com/office/word/2010/wordml" xmlns:w15="http://schemas.microsoft.com/office/word/2012/wordml" xmlns:w16cex="http://schemas.microsoft.com/office/word/2018/wordml/cex" xmlns:w16cid="http://schemas.microsoft.com/office/word/2016/wordml/cid" xmlns:w16="http://schemas.microsoft.com/office/word/2018/wordml" xmlns:w16sdtdh="http://schemas.microsoft.com/office/word/2020/wordml/sdtdatahash" xmlns:w16se="http://schemas.microsoft.com/office/word/2015/wordml/symex" xmlns:wpg="http://schemas.microsoft.com/office/word/2010/wordprocessingGroup" xmlns:wpi="http://schemas.microsoft.com/office/word/2010/wordprocessingInk" xmlns:wne="http://schemas.microsoft.com/office/word/2006/wordml" xmlns:wps="http://schemas.microsoft.com/office/word/2010/wordprocessingShape" mc:Ignorable="w14 w15 w16se w16cid w16 w16cex w16sdtdh wp14">
   <w:abstractNum w:abstractNumId="0" w15:restartNumberingAfterBreak="0">
+    <w:nsid w:val="03BE49B3"/>
+    <w:multiLevelType w:val="hybridMultilevel"/>
+    <w:tmpl w:val="1A544686"/>
+    <w:lvl w:ilvl="0" w:tplc="4009000F">
+      <w:start w:val="1"/>
+      <w:numFmt w:val="decimal"/>
+      <w:lvlText w:val="%1."/>
+      <w:lvlJc w:val="left"/>
+      <w:pPr>
+        <w:ind w:left="720" w:hanging="360"/>
+      </w:pPr>
+      <w:rPr>
+        <w:rFonts w:hint="default"/>
+      </w:rPr>
+    </w:lvl>
+    <w:lvl w:ilvl="1" w:tplc="40090019" w:tentative="1">
+      <w:start w:val="1"/>
+      <w:numFmt w:val="lowerLetter"/>
+      <w:lvlText w:val="%2."/>
+      <w:lvlJc w:val="left"/>
+      <w:pPr>
+        <w:ind w:left="1440" w:hanging="360"/>
+      </w:pPr>
+    </w:lvl>
+    <w:lvl w:ilvl="2" w:tplc="4009001B" w:tentative="1">
+      <w:start w:val="1"/>
+      <w:numFmt w:val="lowerRoman"/>
+      <w:lvlText w:val="%3."/>
+      <w:lvlJc w:val="right"/>
+      <w:pPr>
+        <w:ind w:left="2160" w:hanging="180"/>
+      </w:pPr>
+    </w:lvl>
+    <w:lvl w:ilvl="3" w:tplc="4009000F" w:tentative="1">
+      <w:start w:val="1"/>
+      <w:numFmt w:val="decimal"/>
+      <w:lvlText w:val="%4."/>
+      <w:lvlJc w:val="left"/>
+      <w:pPr>
+        <w:ind w:left="2880" w:hanging="360"/>
+      </w:pPr>
+    </w:lvl>
+    <w:lvl w:ilvl="4" w:tplc="40090019" w:tentative="1">
+      <w:start w:val="1"/>
+      <w:numFmt w:val="lowerLetter"/>
+      <w:lvlText w:val="%5."/>
+      <w:lvlJc w:val="left"/>
+      <w:pPr>
+        <w:ind w:left="3600" w:hanging="360"/>
+      </w:pPr>
+    </w:lvl>
+    <w:lvl w:ilvl="5" w:tplc="4009001B" w:tentative="1">
+      <w:start w:val="1"/>
+      <w:numFmt w:val="lowerRoman"/>
+      <w:lvlText w:val="%6."/>
+      <w:lvlJc w:val="right"/>
+      <w:pPr>
+        <w:ind w:left="4320" w:hanging="180"/>
+      </w:pPr>
+    </w:lvl>
+    <w:lvl w:ilvl="6" w:tplc="4009000F" w:tentative="1">
+      <w:start w:val="1"/>
+      <w:numFmt w:val="decimal"/>
+      <w:lvlText w:val="%7."/>
+      <w:lvlJc w:val="left"/>
+      <w:pPr>
+        <w:ind w:left="5040" w:hanging="360"/>
+      </w:pPr>
+    </w:lvl>
+    <w:lvl w:ilvl="7" w:tplc="40090019" w:tentative="1">
+      <w:start w:val="1"/>
+      <w:numFmt w:val="lowerLetter"/>
+      <w:lvlText w:val="%8."/>
+      <w:lvlJc w:val="left"/>
+      <w:pPr>
+        <w:ind w:left="5760" w:hanging="360"/>
+      </w:pPr>
+    </w:lvl>
+    <w:lvl w:ilvl="8" w:tplc="4009001B" w:tentative="1">
+      <w:start w:val="1"/>
+      <w:numFmt w:val="lowerRoman"/>
+      <w:lvlText w:val="%9."/>
+      <w:lvlJc w:val="right"/>
+      <w:pPr>
+        <w:ind w:left="6480" w:hanging="180"/>
+      </w:pPr>
+    </w:lvl>
+  </w:abstractNum>
+  <w:abstractNum w:abstractNumId="1" w15:restartNumberingAfterBreak="0">
+    <w:nsid w:val="0DA056F7"/>
+    <w:multiLevelType w:val="hybridMultilevel"/>
+    <w:tmpl w:val="DCC89096"/>
+    <w:lvl w:ilvl="0" w:tplc="4009000F">
+      <w:start w:val="1"/>
+      <w:numFmt w:val="decimal"/>
+      <w:lvlText w:val="%1."/>
+      <w:lvlJc w:val="left"/>
+      <w:pPr>
+        <w:ind w:left="720" w:hanging="360"/>
+      </w:pPr>
+      <w:rPr>
+        <w:rFonts w:hint="default"/>
+      </w:rPr>
+    </w:lvl>
+    <w:lvl w:ilvl="1" w:tplc="40090019" w:tentative="1">
+      <w:start w:val="1"/>
+      <w:numFmt w:val="lowerLetter"/>
+      <w:lvlText w:val="%2."/>
+      <w:lvlJc w:val="left"/>
+      <w:pPr>
+        <w:ind w:left="1440" w:hanging="360"/>
+      </w:pPr>
+    </w:lvl>
+    <w:lvl w:ilvl="2" w:tplc="4009001B" w:tentative="1">
+      <w:start w:val="1"/>
+      <w:numFmt w:val="lowerRoman"/>
+      <w:lvlText w:val="%3."/>
+      <w:lvlJc w:val="right"/>
+      <w:pPr>
+        <w:ind w:left="2160" w:hanging="180"/>
+      </w:pPr>
+    </w:lvl>
+    <w:lvl w:ilvl="3" w:tplc="4009000F" w:tentative="1">
+      <w:start w:val="1"/>
+      <w:numFmt w:val="decimal"/>
+      <w:lvlText w:val="%4."/>
+      <w:lvlJc w:val="left"/>
+      <w:pPr>
+        <w:ind w:left="2880" w:hanging="360"/>
+      </w:pPr>
+    </w:lvl>
+    <w:lvl w:ilvl="4" w:tplc="40090019" w:tentative="1">
+      <w:start w:val="1"/>
+      <w:numFmt w:val="lowerLetter"/>
+      <w:lvlText w:val="%5."/>
+      <w:lvlJc w:val="left"/>
+      <w:pPr>
+        <w:ind w:left="3600" w:hanging="360"/>
+      </w:pPr>
+    </w:lvl>
+    <w:lvl w:ilvl="5" w:tplc="4009001B" w:tentative="1">
+      <w:start w:val="1"/>
+      <w:numFmt w:val="lowerRoman"/>
+      <w:lvlText w:val="%6."/>
+      <w:lvlJc w:val="right"/>
+      <w:pPr>
+        <w:ind w:left="4320" w:hanging="180"/>
+      </w:pPr>
+    </w:lvl>
+    <w:lvl w:ilvl="6" w:tplc="4009000F" w:tentative="1">
+      <w:start w:val="1"/>
+      <w:numFmt w:val="decimal"/>
+      <w:lvlText w:val="%7."/>
+      <w:lvlJc w:val="left"/>
+      <w:pPr>
+        <w:ind w:left="5040" w:hanging="360"/>
+      </w:pPr>
+    </w:lvl>
+    <w:lvl w:ilvl="7" w:tplc="40090019" w:tentative="1">
+      <w:start w:val="1"/>
+      <w:numFmt w:val="lowerLetter"/>
+      <w:lvlText w:val="%8."/>
+      <w:lvlJc w:val="left"/>
+      <w:pPr>
+        <w:ind w:left="5760" w:hanging="360"/>
+      </w:pPr>
+    </w:lvl>
+    <w:lvl w:ilvl="8" w:tplc="4009001B" w:tentative="1">
+      <w:start w:val="1"/>
+      <w:numFmt w:val="lowerRoman"/>
+      <w:lvlText w:val="%9."/>
+      <w:lvlJc w:val="right"/>
+      <w:pPr>
+        <w:ind w:left="6480" w:hanging="180"/>
+      </w:pPr>
+    </w:lvl>
+  </w:abstractNum>
+  <w:abstractNum w:abstractNumId="2" w15:restartNumberingAfterBreak="0">
     <w:nsid w:val="1ECB17F0"/>
     <w:multiLevelType w:val="hybridMultilevel"/>
     <w:tmpl w:val="313C1F1E"/>
@@ -169,7 +368,1079 @@
       </w:rPr>
     </w:lvl>
   </w:abstractNum>
-  <w:abstractNum w:abstractNumId="1" w15:restartNumberingAfterBreak="0">
+  <w:abstractNum w:abstractNumId="3" w15:restartNumberingAfterBreak="0">
+    <w:nsid w:val="252959B6"/>
+    <w:multiLevelType w:val="hybridMultilevel"/>
+    <w:tmpl w:val="C32017EA"/>
+    <w:lvl w:ilvl="0" w:tplc="4009000F">
+      <w:start w:val="1"/>
+      <w:numFmt w:val="decimal"/>
+      <w:lvlText w:val="%1."/>
+      <w:lvlJc w:val="left"/>
+      <w:pPr>
+        <w:ind w:left="720" w:hanging="360"/>
+      </w:pPr>
+      <w:rPr>
+        <w:rFonts w:hint="default"/>
+      </w:rPr>
+    </w:lvl>
+    <w:lvl w:ilvl="1" w:tplc="40090019" w:tentative="1">
+      <w:start w:val="1"/>
+      <w:numFmt w:val="lowerLetter"/>
+      <w:lvlText w:val="%2."/>
+      <w:lvlJc w:val="left"/>
+      <w:pPr>
+        <w:ind w:left="1440" w:hanging="360"/>
+      </w:pPr>
+    </w:lvl>
+    <w:lvl w:ilvl="2" w:tplc="4009001B" w:tentative="1">
+      <w:start w:val="1"/>
+      <w:numFmt w:val="lowerRoman"/>
+      <w:lvlText w:val="%3."/>
+      <w:lvlJc w:val="right"/>
+      <w:pPr>
+        <w:ind w:left="2160" w:hanging="180"/>
+      </w:pPr>
+    </w:lvl>
+    <w:lvl w:ilvl="3" w:tplc="4009000F" w:tentative="1">
+      <w:start w:val="1"/>
+      <w:numFmt w:val="decimal"/>
+      <w:lvlText w:val="%4."/>
+      <w:lvlJc w:val="left"/>
+      <w:pPr>
+        <w:ind w:left="2880" w:hanging="360"/>
+      </w:pPr>
+    </w:lvl>
+    <w:lvl w:ilvl="4" w:tplc="40090019" w:tentative="1">
+      <w:start w:val="1"/>
+      <w:numFmt w:val="lowerLetter"/>
+      <w:lvlText w:val="%5."/>
+      <w:lvlJc w:val="left"/>
+      <w:pPr>
+        <w:ind w:left="3600" w:hanging="360"/>
+      </w:pPr>
+    </w:lvl>
+    <w:lvl w:ilvl="5" w:tplc="4009001B" w:tentative="1">
+      <w:start w:val="1"/>
+      <w:numFmt w:val="lowerRoman"/>
+      <w:lvlText w:val="%6."/>
+      <w:lvlJc w:val="right"/>
+      <w:pPr>
+        <w:ind w:left="4320" w:hanging="180"/>
+      </w:pPr>
+    </w:lvl>
+    <w:lvl w:ilvl="6" w:tplc="4009000F" w:tentative="1">
+      <w:start w:val="1"/>
+      <w:numFmt w:val="decimal"/>
+      <w:lvlText w:val="%7."/>
+      <w:lvlJc w:val="left"/>
+      <w:pPr>
+        <w:ind w:left="5040" w:hanging="360"/>
+      </w:pPr>
+    </w:lvl>
+    <w:lvl w:ilvl="7" w:tplc="40090019" w:tentative="1">
+      <w:start w:val="1"/>
+      <w:numFmt w:val="lowerLetter"/>
+      <w:lvlText w:val="%8."/>
+      <w:lvlJc w:val="left"/>
+      <w:pPr>
+        <w:ind w:left="5760" w:hanging="360"/>
+      </w:pPr>
+    </w:lvl>
+    <w:lvl w:ilvl="8" w:tplc="4009001B" w:tentative="1">
+      <w:start w:val="1"/>
+      <w:numFmt w:val="lowerRoman"/>
+      <w:lvlText w:val="%9."/>
+      <w:lvlJc w:val="right"/>
+      <w:pPr>
+        <w:ind w:left="6480" w:hanging="180"/>
+      </w:pPr>
+    </w:lvl>
+  </w:abstractNum>
+  <w:abstractNum w:abstractNumId="4" w15:restartNumberingAfterBreak="0">
+    <w:nsid w:val="2DEE3AF9"/>
+    <w:multiLevelType w:val="hybridMultilevel"/>
+    <w:tmpl w:val="18F26FB8"/>
+    <w:lvl w:ilvl="0" w:tplc="4009000F">
+      <w:start w:val="1"/>
+      <w:numFmt w:val="decimal"/>
+      <w:lvlText w:val="%1."/>
+      <w:lvlJc w:val="left"/>
+      <w:pPr>
+        <w:ind w:left="720" w:hanging="360"/>
+      </w:pPr>
+      <w:rPr>
+        <w:rFonts w:hint="default"/>
+      </w:rPr>
+    </w:lvl>
+    <w:lvl w:ilvl="1" w:tplc="40090019" w:tentative="1">
+      <w:start w:val="1"/>
+      <w:numFmt w:val="lowerLetter"/>
+      <w:lvlText w:val="%2."/>
+      <w:lvlJc w:val="left"/>
+      <w:pPr>
+        <w:ind w:left="1440" w:hanging="360"/>
+      </w:pPr>
+    </w:lvl>
+    <w:lvl w:ilvl="2" w:tplc="4009001B" w:tentative="1">
+      <w:start w:val="1"/>
+      <w:numFmt w:val="lowerRoman"/>
+      <w:lvlText w:val="%3."/>
+      <w:lvlJc w:val="right"/>
+      <w:pPr>
+        <w:ind w:left="2160" w:hanging="180"/>
+      </w:pPr>
+    </w:lvl>
+    <w:lvl w:ilvl="3" w:tplc="4009000F" w:tentative="1">
+      <w:start w:val="1"/>
+      <w:numFmt w:val="decimal"/>
+      <w:lvlText w:val="%4."/>
+      <w:lvlJc w:val="left"/>
+      <w:pPr>
+        <w:ind w:left="2880" w:hanging="360"/>
+      </w:pPr>
+    </w:lvl>
+    <w:lvl w:ilvl="4" w:tplc="40090019" w:tentative="1">
+      <w:start w:val="1"/>
+      <w:numFmt w:val="lowerLetter"/>
+      <w:lvlText w:val="%5."/>
+      <w:lvlJc w:val="left"/>
+      <w:pPr>
+        <w:ind w:left="3600" w:hanging="360"/>
+      </w:pPr>
+    </w:lvl>
+    <w:lvl w:ilvl="5" w:tplc="4009001B" w:tentative="1">
+      <w:start w:val="1"/>
+      <w:numFmt w:val="lowerRoman"/>
+      <w:lvlText w:val="%6."/>
+      <w:lvlJc w:val="right"/>
+      <w:pPr>
+        <w:ind w:left="4320" w:hanging="180"/>
+      </w:pPr>
+    </w:lvl>
+    <w:lvl w:ilvl="6" w:tplc="4009000F" w:tentative="1">
+      <w:start w:val="1"/>
+      <w:numFmt w:val="decimal"/>
+      <w:lvlText w:val="%7."/>
+      <w:lvlJc w:val="left"/>
+      <w:pPr>
+        <w:ind w:left="5040" w:hanging="360"/>
+      </w:pPr>
+    </w:lvl>
+    <w:lvl w:ilvl="7" w:tplc="40090019" w:tentative="1">
+      <w:start w:val="1"/>
+      <w:numFmt w:val="lowerLetter"/>
+      <w:lvlText w:val="%8."/>
+      <w:lvlJc w:val="left"/>
+      <w:pPr>
+        <w:ind w:left="5760" w:hanging="360"/>
+      </w:pPr>
+    </w:lvl>
+    <w:lvl w:ilvl="8" w:tplc="4009001B" w:tentative="1">
+      <w:start w:val="1"/>
+      <w:numFmt w:val="lowerRoman"/>
+      <w:lvlText w:val="%9."/>
+      <w:lvlJc w:val="right"/>
+      <w:pPr>
+        <w:ind w:left="6480" w:hanging="180"/>
+      </w:pPr>
+    </w:lvl>
+  </w:abstractNum>
+  <w:abstractNum w:abstractNumId="5" w15:restartNumberingAfterBreak="0">
+    <w:nsid w:val="33BD1567"/>
+    <w:multiLevelType w:val="hybridMultilevel"/>
+    <w:tmpl w:val="72209928"/>
+    <w:lvl w:ilvl="0" w:tplc="4009000F">
+      <w:start w:val="1"/>
+      <w:numFmt w:val="decimal"/>
+      <w:lvlText w:val="%1."/>
+      <w:lvlJc w:val="left"/>
+      <w:pPr>
+        <w:ind w:left="720" w:hanging="360"/>
+      </w:pPr>
+      <w:rPr>
+        <w:rFonts w:hint="default"/>
+      </w:rPr>
+    </w:lvl>
+    <w:lvl w:ilvl="1" w:tplc="40090019" w:tentative="1">
+      <w:start w:val="1"/>
+      <w:numFmt w:val="lowerLetter"/>
+      <w:lvlText w:val="%2."/>
+      <w:lvlJc w:val="left"/>
+      <w:pPr>
+        <w:ind w:left="1440" w:hanging="360"/>
+      </w:pPr>
+    </w:lvl>
+    <w:lvl w:ilvl="2" w:tplc="4009001B" w:tentative="1">
+      <w:start w:val="1"/>
+      <w:numFmt w:val="lowerRoman"/>
+      <w:lvlText w:val="%3."/>
+      <w:lvlJc w:val="right"/>
+      <w:pPr>
+        <w:ind w:left="2160" w:hanging="180"/>
+      </w:pPr>
+    </w:lvl>
+    <w:lvl w:ilvl="3" w:tplc="4009000F" w:tentative="1">
+      <w:start w:val="1"/>
+      <w:numFmt w:val="decimal"/>
+      <w:lvlText w:val="%4."/>
+      <w:lvlJc w:val="left"/>
+      <w:pPr>
+        <w:ind w:left="2880" w:hanging="360"/>
+      </w:pPr>
+    </w:lvl>
+    <w:lvl w:ilvl="4" w:tplc="40090019" w:tentative="1">
+      <w:start w:val="1"/>
+      <w:numFmt w:val="lowerLetter"/>
+      <w:lvlText w:val="%5."/>
+      <w:lvlJc w:val="left"/>
+      <w:pPr>
+        <w:ind w:left="3600" w:hanging="360"/>
+      </w:pPr>
+    </w:lvl>
+    <w:lvl w:ilvl="5" w:tplc="4009001B" w:tentative="1">
+      <w:start w:val="1"/>
+      <w:numFmt w:val="lowerRoman"/>
+      <w:lvlText w:val="%6."/>
+      <w:lvlJc w:val="right"/>
+      <w:pPr>
+        <w:ind w:left="4320" w:hanging="180"/>
+      </w:pPr>
+    </w:lvl>
+    <w:lvl w:ilvl="6" w:tplc="4009000F" w:tentative="1">
+      <w:start w:val="1"/>
+      <w:numFmt w:val="decimal"/>
+      <w:lvlText w:val="%7."/>
+      <w:lvlJc w:val="left"/>
+      <w:pPr>
+        <w:ind w:left="5040" w:hanging="360"/>
+      </w:pPr>
+    </w:lvl>
+    <w:lvl w:ilvl="7" w:tplc="40090019" w:tentative="1">
+      <w:start w:val="1"/>
+      <w:numFmt w:val="lowerLetter"/>
+      <w:lvlText w:val="%8."/>
+      <w:lvlJc w:val="left"/>
+      <w:pPr>
+        <w:ind w:left="5760" w:hanging="360"/>
+      </w:pPr>
+    </w:lvl>
+    <w:lvl w:ilvl="8" w:tplc="4009001B" w:tentative="1">
+      <w:start w:val="1"/>
+      <w:numFmt w:val="lowerRoman"/>
+      <w:lvlText w:val="%9."/>
+      <w:lvlJc w:val="right"/>
+      <w:pPr>
+        <w:ind w:left="6480" w:hanging="180"/>
+      </w:pPr>
+    </w:lvl>
+  </w:abstractNum>
+  <w:abstractNum w:abstractNumId="6" w15:restartNumberingAfterBreak="0">
+    <w:nsid w:val="3C252198"/>
+    <w:multiLevelType w:val="hybridMultilevel"/>
+    <w:tmpl w:val="0306480C"/>
+    <w:lvl w:ilvl="0" w:tplc="4009000F">
+      <w:start w:val="1"/>
+      <w:numFmt w:val="decimal"/>
+      <w:lvlText w:val="%1."/>
+      <w:lvlJc w:val="left"/>
+      <w:pPr>
+        <w:ind w:left="720" w:hanging="360"/>
+      </w:pPr>
+    </w:lvl>
+    <w:lvl w:ilvl="1" w:tplc="40090019" w:tentative="1">
+      <w:start w:val="1"/>
+      <w:numFmt w:val="lowerLetter"/>
+      <w:lvlText w:val="%2."/>
+      <w:lvlJc w:val="left"/>
+      <w:pPr>
+        <w:ind w:left="1440" w:hanging="360"/>
+      </w:pPr>
+    </w:lvl>
+    <w:lvl w:ilvl="2" w:tplc="4009001B" w:tentative="1">
+      <w:start w:val="1"/>
+      <w:numFmt w:val="lowerRoman"/>
+      <w:lvlText w:val="%3."/>
+      <w:lvlJc w:val="right"/>
+      <w:pPr>
+        <w:ind w:left="2160" w:hanging="180"/>
+      </w:pPr>
+    </w:lvl>
+    <w:lvl w:ilvl="3" w:tplc="4009000F" w:tentative="1">
+      <w:start w:val="1"/>
+      <w:numFmt w:val="decimal"/>
+      <w:lvlText w:val="%4."/>
+      <w:lvlJc w:val="left"/>
+      <w:pPr>
+        <w:ind w:left="2880" w:hanging="360"/>
+      </w:pPr>
+    </w:lvl>
+    <w:lvl w:ilvl="4" w:tplc="40090019" w:tentative="1">
+      <w:start w:val="1"/>
+      <w:numFmt w:val="lowerLetter"/>
+      <w:lvlText w:val="%5."/>
+      <w:lvlJc w:val="left"/>
+      <w:pPr>
+        <w:ind w:left="3600" w:hanging="360"/>
+      </w:pPr>
+    </w:lvl>
+    <w:lvl w:ilvl="5" w:tplc="4009001B" w:tentative="1">
+      <w:start w:val="1"/>
+      <w:numFmt w:val="lowerRoman"/>
+      <w:lvlText w:val="%6."/>
+      <w:lvlJc w:val="right"/>
+      <w:pPr>
+        <w:ind w:left="4320" w:hanging="180"/>
+      </w:pPr>
+    </w:lvl>
+    <w:lvl w:ilvl="6" w:tplc="4009000F" w:tentative="1">
+      <w:start w:val="1"/>
+      <w:numFmt w:val="decimal"/>
+      <w:lvlText w:val="%7."/>
+      <w:lvlJc w:val="left"/>
+      <w:pPr>
+        <w:ind w:left="5040" w:hanging="360"/>
+      </w:pPr>
+    </w:lvl>
+    <w:lvl w:ilvl="7" w:tplc="40090019" w:tentative="1">
+      <w:start w:val="1"/>
+      <w:numFmt w:val="lowerLetter"/>
+      <w:lvlText w:val="%8."/>
+      <w:lvlJc w:val="left"/>
+      <w:pPr>
+        <w:ind w:left="5760" w:hanging="360"/>
+      </w:pPr>
+    </w:lvl>
+    <w:lvl w:ilvl="8" w:tplc="4009001B" w:tentative="1">
+      <w:start w:val="1"/>
+      <w:numFmt w:val="lowerRoman"/>
+      <w:lvlText w:val="%9."/>
+      <w:lvlJc w:val="right"/>
+      <w:pPr>
+        <w:ind w:left="6480" w:hanging="180"/>
+      </w:pPr>
+    </w:lvl>
+  </w:abstractNum>
+  <w:abstractNum w:abstractNumId="7" w15:restartNumberingAfterBreak="0">
+    <w:nsid w:val="3E8773F3"/>
+    <w:multiLevelType w:val="hybridMultilevel"/>
+    <w:tmpl w:val="AF3AF660"/>
+    <w:lvl w:ilvl="0" w:tplc="4009000F">
+      <w:start w:val="1"/>
+      <w:numFmt w:val="decimal"/>
+      <w:lvlText w:val="%1."/>
+      <w:lvlJc w:val="left"/>
+      <w:pPr>
+        <w:ind w:left="720" w:hanging="360"/>
+      </w:pPr>
+      <w:rPr>
+        <w:rFonts w:hint="default"/>
+      </w:rPr>
+    </w:lvl>
+    <w:lvl w:ilvl="1" w:tplc="40090019" w:tentative="1">
+      <w:start w:val="1"/>
+      <w:numFmt w:val="lowerLetter"/>
+      <w:lvlText w:val="%2."/>
+      <w:lvlJc w:val="left"/>
+      <w:pPr>
+        <w:ind w:left="1440" w:hanging="360"/>
+      </w:pPr>
+    </w:lvl>
+    <w:lvl w:ilvl="2" w:tplc="4009001B" w:tentative="1">
+      <w:start w:val="1"/>
+      <w:numFmt w:val="lowerRoman"/>
+      <w:lvlText w:val="%3."/>
+      <w:lvlJc w:val="right"/>
+      <w:pPr>
+        <w:ind w:left="2160" w:hanging="180"/>
+      </w:pPr>
+    </w:lvl>
+    <w:lvl w:ilvl="3" w:tplc="4009000F" w:tentative="1">
+      <w:start w:val="1"/>
+      <w:numFmt w:val="decimal"/>
+      <w:lvlText w:val="%4."/>
+      <w:lvlJc w:val="left"/>
+      <w:pPr>
+        <w:ind w:left="2880" w:hanging="360"/>
+      </w:pPr>
+    </w:lvl>
+    <w:lvl w:ilvl="4" w:tplc="40090019" w:tentative="1">
+      <w:start w:val="1"/>
+      <w:numFmt w:val="lowerLetter"/>
+      <w:lvlText w:val="%5."/>
+      <w:lvlJc w:val="left"/>
+      <w:pPr>
+        <w:ind w:left="3600" w:hanging="360"/>
+      </w:pPr>
+    </w:lvl>
+    <w:lvl w:ilvl="5" w:tplc="4009001B" w:tentative="1">
+      <w:start w:val="1"/>
+      <w:numFmt w:val="lowerRoman"/>
+      <w:lvlText w:val="%6."/>
+      <w:lvlJc w:val="right"/>
+      <w:pPr>
+        <w:ind w:left="4320" w:hanging="180"/>
+      </w:pPr>
+    </w:lvl>
+    <w:lvl w:ilvl="6" w:tplc="4009000F" w:tentative="1">
+      <w:start w:val="1"/>
+      <w:numFmt w:val="decimal"/>
+      <w:lvlText w:val="%7."/>
+      <w:lvlJc w:val="left"/>
+      <w:pPr>
+        <w:ind w:left="5040" w:hanging="360"/>
+      </w:pPr>
+    </w:lvl>
+    <w:lvl w:ilvl="7" w:tplc="40090019" w:tentative="1">
+      <w:start w:val="1"/>
+      <w:numFmt w:val="lowerLetter"/>
+      <w:lvlText w:val="%8."/>
+      <w:lvlJc w:val="left"/>
+      <w:pPr>
+        <w:ind w:left="5760" w:hanging="360"/>
+      </w:pPr>
+    </w:lvl>
+    <w:lvl w:ilvl="8" w:tplc="4009001B" w:tentative="1">
+      <w:start w:val="1"/>
+      <w:numFmt w:val="lowerRoman"/>
+      <w:lvlText w:val="%9."/>
+      <w:lvlJc w:val="right"/>
+      <w:pPr>
+        <w:ind w:left="6480" w:hanging="180"/>
+      </w:pPr>
+    </w:lvl>
+  </w:abstractNum>
+  <w:abstractNum w:abstractNumId="8" w15:restartNumberingAfterBreak="0">
+    <w:nsid w:val="40F239DC"/>
+    <w:multiLevelType w:val="hybridMultilevel"/>
+    <w:tmpl w:val="F65833D0"/>
+    <w:lvl w:ilvl="0" w:tplc="40090001">
+      <w:start w:val="1"/>
+      <w:numFmt w:val="bullet"/>
+      <w:lvlText w:val=""/>
+      <w:lvlJc w:val="left"/>
+      <w:pPr>
+        <w:ind w:left="720" w:hanging="360"/>
+      </w:pPr>
+      <w:rPr>
+        <w:rFonts w:ascii="Symbol" w:hAnsi="Symbol" w:hint="default"/>
+      </w:rPr>
+    </w:lvl>
+    <w:lvl w:ilvl="1" w:tplc="40090003" w:tentative="1">
+      <w:start w:val="1"/>
+      <w:numFmt w:val="bullet"/>
+      <w:lvlText w:val="o"/>
+      <w:lvlJc w:val="left"/>
+      <w:pPr>
+        <w:ind w:left="1440" w:hanging="360"/>
+      </w:pPr>
+      <w:rPr>
+        <w:rFonts w:ascii="Courier New" w:hAnsi="Courier New" w:cs="Courier New" w:hint="default"/>
+      </w:rPr>
+    </w:lvl>
+    <w:lvl w:ilvl="2" w:tplc="40090005" w:tentative="1">
+      <w:start w:val="1"/>
+      <w:numFmt w:val="bullet"/>
+      <w:lvlText w:val=""/>
+      <w:lvlJc w:val="left"/>
+      <w:pPr>
+        <w:ind w:left="2160" w:hanging="360"/>
+      </w:pPr>
+      <w:rPr>
+        <w:rFonts w:ascii="Wingdings" w:hAnsi="Wingdings" w:hint="default"/>
+      </w:rPr>
+    </w:lvl>
+    <w:lvl w:ilvl="3" w:tplc="40090001" w:tentative="1">
+      <w:start w:val="1"/>
+      <w:numFmt w:val="bullet"/>
+      <w:lvlText w:val=""/>
+      <w:lvlJc w:val="left"/>
+      <w:pPr>
+        <w:ind w:left="2880" w:hanging="360"/>
+      </w:pPr>
+      <w:rPr>
+        <w:rFonts w:ascii="Symbol" w:hAnsi="Symbol" w:hint="default"/>
+      </w:rPr>
+    </w:lvl>
+    <w:lvl w:ilvl="4" w:tplc="40090003" w:tentative="1">
+      <w:start w:val="1"/>
+      <w:numFmt w:val="bullet"/>
+      <w:lvlText w:val="o"/>
+      <w:lvlJc w:val="left"/>
+      <w:pPr>
+        <w:ind w:left="3600" w:hanging="360"/>
+      </w:pPr>
+      <w:rPr>
+        <w:rFonts w:ascii="Courier New" w:hAnsi="Courier New" w:cs="Courier New" w:hint="default"/>
+      </w:rPr>
+    </w:lvl>
+    <w:lvl w:ilvl="5" w:tplc="40090005" w:tentative="1">
+      <w:start w:val="1"/>
+      <w:numFmt w:val="bullet"/>
+      <w:lvlText w:val=""/>
+      <w:lvlJc w:val="left"/>
+      <w:pPr>
+        <w:ind w:left="4320" w:hanging="360"/>
+      </w:pPr>
+      <w:rPr>
+        <w:rFonts w:ascii="Wingdings" w:hAnsi="Wingdings" w:hint="default"/>
+      </w:rPr>
+    </w:lvl>
+    <w:lvl w:ilvl="6" w:tplc="40090001" w:tentative="1">
+      <w:start w:val="1"/>
+      <w:numFmt w:val="bullet"/>
+      <w:lvlText w:val=""/>
+      <w:lvlJc w:val="left"/>
+      <w:pPr>
+        <w:ind w:left="5040" w:hanging="360"/>
+      </w:pPr>
+      <w:rPr>
+        <w:rFonts w:ascii="Symbol" w:hAnsi="Symbol" w:hint="default"/>
+      </w:rPr>
+    </w:lvl>
+    <w:lvl w:ilvl="7" w:tplc="40090003" w:tentative="1">
+      <w:start w:val="1"/>
+      <w:numFmt w:val="bullet"/>
+      <w:lvlText w:val="o"/>
+      <w:lvlJc w:val="left"/>
+      <w:pPr>
+        <w:ind w:left="5760" w:hanging="360"/>
+      </w:pPr>
+      <w:rPr>
+        <w:rFonts w:ascii="Courier New" w:hAnsi="Courier New" w:cs="Courier New" w:hint="default"/>
+      </w:rPr>
+    </w:lvl>
+    <w:lvl w:ilvl="8" w:tplc="40090005" w:tentative="1">
+      <w:start w:val="1"/>
+      <w:numFmt w:val="bullet"/>
+      <w:lvlText w:val=""/>
+      <w:lvlJc w:val="left"/>
+      <w:pPr>
+        <w:ind w:left="6480" w:hanging="360"/>
+      </w:pPr>
+      <w:rPr>
+        <w:rFonts w:ascii="Wingdings" w:hAnsi="Wingdings" w:hint="default"/>
+      </w:rPr>
+    </w:lvl>
+  </w:abstractNum>
+  <w:abstractNum w:abstractNumId="9" w15:restartNumberingAfterBreak="0">
+    <w:nsid w:val="53D845E6"/>
+    <w:multiLevelType w:val="hybridMultilevel"/>
+    <w:tmpl w:val="A4DE74EA"/>
+    <w:lvl w:ilvl="0" w:tplc="40090001">
+      <w:start w:val="1"/>
+      <w:numFmt w:val="bullet"/>
+      <w:lvlText w:val=""/>
+      <w:lvlJc w:val="left"/>
+      <w:pPr>
+        <w:ind w:left="720" w:hanging="360"/>
+      </w:pPr>
+      <w:rPr>
+        <w:rFonts w:ascii="Symbol" w:hAnsi="Symbol" w:hint="default"/>
+      </w:rPr>
+    </w:lvl>
+    <w:lvl w:ilvl="1" w:tplc="40090003">
+      <w:start w:val="1"/>
+      <w:numFmt w:val="bullet"/>
+      <w:lvlText w:val="o"/>
+      <w:lvlJc w:val="left"/>
+      <w:pPr>
+        <w:ind w:left="1440" w:hanging="360"/>
+      </w:pPr>
+      <w:rPr>
+        <w:rFonts w:ascii="Courier New" w:hAnsi="Courier New" w:cs="Courier New" w:hint="default"/>
+      </w:rPr>
+    </w:lvl>
+    <w:lvl w:ilvl="2" w:tplc="40090005">
+      <w:start w:val="1"/>
+      <w:numFmt w:val="bullet"/>
+      <w:lvlText w:val=""/>
+      <w:lvlJc w:val="left"/>
+      <w:pPr>
+        <w:ind w:left="2160" w:hanging="360"/>
+      </w:pPr>
+      <w:rPr>
+        <w:rFonts w:ascii="Wingdings" w:hAnsi="Wingdings" w:hint="default"/>
+      </w:rPr>
+    </w:lvl>
+    <w:lvl w:ilvl="3" w:tplc="40090001" w:tentative="1">
+      <w:start w:val="1"/>
+      <w:numFmt w:val="bullet"/>
+      <w:lvlText w:val=""/>
+      <w:lvlJc w:val="left"/>
+      <w:pPr>
+        <w:ind w:left="2880" w:hanging="360"/>
+      </w:pPr>
+      <w:rPr>
+        <w:rFonts w:ascii="Symbol" w:hAnsi="Symbol" w:hint="default"/>
+      </w:rPr>
+    </w:lvl>
+    <w:lvl w:ilvl="4" w:tplc="40090003" w:tentative="1">
+      <w:start w:val="1"/>
+      <w:numFmt w:val="bullet"/>
+      <w:lvlText w:val="o"/>
+      <w:lvlJc w:val="left"/>
+      <w:pPr>
+        <w:ind w:left="3600" w:hanging="360"/>
+      </w:pPr>
+      <w:rPr>
+        <w:rFonts w:ascii="Courier New" w:hAnsi="Courier New" w:cs="Courier New" w:hint="default"/>
+      </w:rPr>
+    </w:lvl>
+    <w:lvl w:ilvl="5" w:tplc="40090005" w:tentative="1">
+      <w:start w:val="1"/>
+      <w:numFmt w:val="bullet"/>
+      <w:lvlText w:val=""/>
+      <w:lvlJc w:val="left"/>
+      <w:pPr>
+        <w:ind w:left="4320" w:hanging="360"/>
+      </w:pPr>
+      <w:rPr>
+        <w:rFonts w:ascii="Wingdings" w:hAnsi="Wingdings" w:hint="default"/>
+      </w:rPr>
+    </w:lvl>
+    <w:lvl w:ilvl="6" w:tplc="40090001" w:tentative="1">
+      <w:start w:val="1"/>
+      <w:numFmt w:val="bullet"/>
+      <w:lvlText w:val=""/>
+      <w:lvlJc w:val="left"/>
+      <w:pPr>
+        <w:ind w:left="5040" w:hanging="360"/>
+      </w:pPr>
+      <w:rPr>
+        <w:rFonts w:ascii="Symbol" w:hAnsi="Symbol" w:hint="default"/>
+      </w:rPr>
+    </w:lvl>
+    <w:lvl w:ilvl="7" w:tplc="40090003" w:tentative="1">
+      <w:start w:val="1"/>
+      <w:numFmt w:val="bullet"/>
+      <w:lvlText w:val="o"/>
+      <w:lvlJc w:val="left"/>
+      <w:pPr>
+        <w:ind w:left="5760" w:hanging="360"/>
+      </w:pPr>
+      <w:rPr>
+        <w:rFonts w:ascii="Courier New" w:hAnsi="Courier New" w:cs="Courier New" w:hint="default"/>
+      </w:rPr>
+    </w:lvl>
+    <w:lvl w:ilvl="8" w:tplc="40090005" w:tentative="1">
+      <w:start w:val="1"/>
+      <w:numFmt w:val="bullet"/>
+      <w:lvlText w:val=""/>
+      <w:lvlJc w:val="left"/>
+      <w:pPr>
+        <w:ind w:left="6480" w:hanging="360"/>
+      </w:pPr>
+      <w:rPr>
+        <w:rFonts w:ascii="Wingdings" w:hAnsi="Wingdings" w:hint="default"/>
+      </w:rPr>
+    </w:lvl>
+  </w:abstractNum>
+  <w:abstractNum w:abstractNumId="10" w15:restartNumberingAfterBreak="0">
+    <w:nsid w:val="5E215914"/>
+    <w:multiLevelType w:val="hybridMultilevel"/>
+    <w:tmpl w:val="676C1498"/>
+    <w:lvl w:ilvl="0" w:tplc="4009000F">
+      <w:start w:val="1"/>
+      <w:numFmt w:val="decimal"/>
+      <w:lvlText w:val="%1."/>
+      <w:lvlJc w:val="left"/>
+      <w:pPr>
+        <w:ind w:left="720" w:hanging="360"/>
+      </w:pPr>
+      <w:rPr>
+        <w:rFonts w:hint="default"/>
+      </w:rPr>
+    </w:lvl>
+    <w:lvl w:ilvl="1" w:tplc="40090019" w:tentative="1">
+      <w:start w:val="1"/>
+      <w:numFmt w:val="lowerLetter"/>
+      <w:lvlText w:val="%2."/>
+      <w:lvlJc w:val="left"/>
+      <w:pPr>
+        <w:ind w:left="1440" w:hanging="360"/>
+      </w:pPr>
+    </w:lvl>
+    <w:lvl w:ilvl="2" w:tplc="4009001B" w:tentative="1">
+      <w:start w:val="1"/>
+      <w:numFmt w:val="lowerRoman"/>
+      <w:lvlText w:val="%3."/>
+      <w:lvlJc w:val="right"/>
+      <w:pPr>
+        <w:ind w:left="2160" w:hanging="180"/>
+      </w:pPr>
+    </w:lvl>
+    <w:lvl w:ilvl="3" w:tplc="4009000F" w:tentative="1">
+      <w:start w:val="1"/>
+      <w:numFmt w:val="decimal"/>
+      <w:lvlText w:val="%4."/>
+      <w:lvlJc w:val="left"/>
+      <w:pPr>
+        <w:ind w:left="2880" w:hanging="360"/>
+      </w:pPr>
+    </w:lvl>
+    <w:lvl w:ilvl="4" w:tplc="40090019" w:tentative="1">
+      <w:start w:val="1"/>
+      <w:numFmt w:val="lowerLetter"/>
+      <w:lvlText w:val="%5."/>
+      <w:lvlJc w:val="left"/>
+      <w:pPr>
+        <w:ind w:left="3600" w:hanging="360"/>
+      </w:pPr>
+    </w:lvl>
+    <w:lvl w:ilvl="5" w:tplc="4009001B" w:tentative="1">
+      <w:start w:val="1"/>
+      <w:numFmt w:val="lowerRoman"/>
+      <w:lvlText w:val="%6."/>
+      <w:lvlJc w:val="right"/>
+      <w:pPr>
+        <w:ind w:left="4320" w:hanging="180"/>
+      </w:pPr>
+    </w:lvl>
+    <w:lvl w:ilvl="6" w:tplc="4009000F" w:tentative="1">
+      <w:start w:val="1"/>
+      <w:numFmt w:val="decimal"/>
+      <w:lvlText w:val="%7."/>
+      <w:lvlJc w:val="left"/>
+      <w:pPr>
+        <w:ind w:left="5040" w:hanging="360"/>
+      </w:pPr>
+    </w:lvl>
+    <w:lvl w:ilvl="7" w:tplc="40090019" w:tentative="1">
+      <w:start w:val="1"/>
+      <w:numFmt w:val="lowerLetter"/>
+      <w:lvlText w:val="%8."/>
+      <w:lvlJc w:val="left"/>
+      <w:pPr>
+        <w:ind w:left="5760" w:hanging="360"/>
+      </w:pPr>
+    </w:lvl>
+    <w:lvl w:ilvl="8" w:tplc="4009001B" w:tentative="1">
+      <w:start w:val="1"/>
+      <w:numFmt w:val="lowerRoman"/>
+      <w:lvlText w:val="%9."/>
+      <w:lvlJc w:val="right"/>
+      <w:pPr>
+        <w:ind w:left="6480" w:hanging="180"/>
+      </w:pPr>
+    </w:lvl>
+  </w:abstractNum>
+  <w:abstractNum w:abstractNumId="11" w15:restartNumberingAfterBreak="0">
+    <w:nsid w:val="5F440225"/>
+    <w:multiLevelType w:val="hybridMultilevel"/>
+    <w:tmpl w:val="06123296"/>
+    <w:lvl w:ilvl="0" w:tplc="40090001">
+      <w:start w:val="1"/>
+      <w:numFmt w:val="bullet"/>
+      <w:lvlText w:val=""/>
+      <w:lvlJc w:val="left"/>
+      <w:pPr>
+        <w:ind w:left="720" w:hanging="360"/>
+      </w:pPr>
+      <w:rPr>
+        <w:rFonts w:ascii="Symbol" w:hAnsi="Symbol" w:hint="default"/>
+      </w:rPr>
+    </w:lvl>
+    <w:lvl w:ilvl="1" w:tplc="40090003">
+      <w:start w:val="1"/>
+      <w:numFmt w:val="bullet"/>
+      <w:lvlText w:val="o"/>
+      <w:lvlJc w:val="left"/>
+      <w:pPr>
+        <w:ind w:left="1440" w:hanging="360"/>
+      </w:pPr>
+      <w:rPr>
+        <w:rFonts w:ascii="Courier New" w:hAnsi="Courier New" w:cs="Courier New" w:hint="default"/>
+      </w:rPr>
+    </w:lvl>
+    <w:lvl w:ilvl="2" w:tplc="40090005" w:tentative="1">
+      <w:start w:val="1"/>
+      <w:numFmt w:val="bullet"/>
+      <w:lvlText w:val=""/>
+      <w:lvlJc w:val="left"/>
+      <w:pPr>
+        <w:ind w:left="2160" w:hanging="360"/>
+      </w:pPr>
+      <w:rPr>
+        <w:rFonts w:ascii="Wingdings" w:hAnsi="Wingdings" w:hint="default"/>
+      </w:rPr>
+    </w:lvl>
+    <w:lvl w:ilvl="3" w:tplc="40090001" w:tentative="1">
+      <w:start w:val="1"/>
+      <w:numFmt w:val="bullet"/>
+      <w:lvlText w:val=""/>
+      <w:lvlJc w:val="left"/>
+      <w:pPr>
+        <w:ind w:left="2880" w:hanging="360"/>
+      </w:pPr>
+      <w:rPr>
+        <w:rFonts w:ascii="Symbol" w:hAnsi="Symbol" w:hint="default"/>
+      </w:rPr>
+    </w:lvl>
+    <w:lvl w:ilvl="4" w:tplc="40090003" w:tentative="1">
+      <w:start w:val="1"/>
+      <w:numFmt w:val="bullet"/>
+      <w:lvlText w:val="o"/>
+      <w:lvlJc w:val="left"/>
+      <w:pPr>
+        <w:ind w:left="3600" w:hanging="360"/>
+      </w:pPr>
+      <w:rPr>
+        <w:rFonts w:ascii="Courier New" w:hAnsi="Courier New" w:cs="Courier New" w:hint="default"/>
+      </w:rPr>
+    </w:lvl>
+    <w:lvl w:ilvl="5" w:tplc="40090005" w:tentative="1">
+      <w:start w:val="1"/>
+      <w:numFmt w:val="bullet"/>
+      <w:lvlText w:val=""/>
+      <w:lvlJc w:val="left"/>
+      <w:pPr>
+        <w:ind w:left="4320" w:hanging="360"/>
+      </w:pPr>
+      <w:rPr>
+        <w:rFonts w:ascii="Wingdings" w:hAnsi="Wingdings" w:hint="default"/>
+      </w:rPr>
+    </w:lvl>
+    <w:lvl w:ilvl="6" w:tplc="40090001" w:tentative="1">
+      <w:start w:val="1"/>
+      <w:numFmt w:val="bullet"/>
+      <w:lvlText w:val=""/>
+      <w:lvlJc w:val="left"/>
+      <w:pPr>
+        <w:ind w:left="5040" w:hanging="360"/>
+      </w:pPr>
+      <w:rPr>
+        <w:rFonts w:ascii="Symbol" w:hAnsi="Symbol" w:hint="default"/>
+      </w:rPr>
+    </w:lvl>
+    <w:lvl w:ilvl="7" w:tplc="40090003" w:tentative="1">
+      <w:start w:val="1"/>
+      <w:numFmt w:val="bullet"/>
+      <w:lvlText w:val="o"/>
+      <w:lvlJc w:val="left"/>
+      <w:pPr>
+        <w:ind w:left="5760" w:hanging="360"/>
+      </w:pPr>
+      <w:rPr>
+        <w:rFonts w:ascii="Courier New" w:hAnsi="Courier New" w:cs="Courier New" w:hint="default"/>
+      </w:rPr>
+    </w:lvl>
+    <w:lvl w:ilvl="8" w:tplc="40090005" w:tentative="1">
+      <w:start w:val="1"/>
+      <w:numFmt w:val="bullet"/>
+      <w:lvlText w:val=""/>
+      <w:lvlJc w:val="left"/>
+      <w:pPr>
+        <w:ind w:left="6480" w:hanging="360"/>
+      </w:pPr>
+      <w:rPr>
+        <w:rFonts w:ascii="Wingdings" w:hAnsi="Wingdings" w:hint="default"/>
+      </w:rPr>
+    </w:lvl>
+  </w:abstractNum>
+  <w:abstractNum w:abstractNumId="12" w15:restartNumberingAfterBreak="0">
+    <w:nsid w:val="618C7F64"/>
+    <w:multiLevelType w:val="hybridMultilevel"/>
+    <w:tmpl w:val="BE32356E"/>
+    <w:lvl w:ilvl="0" w:tplc="4009000F">
+      <w:start w:val="1"/>
+      <w:numFmt w:val="decimal"/>
+      <w:lvlText w:val="%1."/>
+      <w:lvlJc w:val="left"/>
+      <w:pPr>
+        <w:ind w:left="720" w:hanging="360"/>
+      </w:pPr>
+      <w:rPr>
+        <w:rFonts w:hint="default"/>
+      </w:rPr>
+    </w:lvl>
+    <w:lvl w:ilvl="1" w:tplc="40090019" w:tentative="1">
+      <w:start w:val="1"/>
+      <w:numFmt w:val="lowerLetter"/>
+      <w:lvlText w:val="%2."/>
+      <w:lvlJc w:val="left"/>
+      <w:pPr>
+        <w:ind w:left="1440" w:hanging="360"/>
+      </w:pPr>
+    </w:lvl>
+    <w:lvl w:ilvl="2" w:tplc="4009001B" w:tentative="1">
+      <w:start w:val="1"/>
+      <w:numFmt w:val="lowerRoman"/>
+      <w:lvlText w:val="%3."/>
+      <w:lvlJc w:val="right"/>
+      <w:pPr>
+        <w:ind w:left="2160" w:hanging="180"/>
+      </w:pPr>
+    </w:lvl>
+    <w:lvl w:ilvl="3" w:tplc="4009000F" w:tentative="1">
+      <w:start w:val="1"/>
+      <w:numFmt w:val="decimal"/>
+      <w:lvlText w:val="%4."/>
+      <w:lvlJc w:val="left"/>
+      <w:pPr>
+        <w:ind w:left="2880" w:hanging="360"/>
+      </w:pPr>
+    </w:lvl>
+    <w:lvl w:ilvl="4" w:tplc="40090019" w:tentative="1">
+      <w:start w:val="1"/>
+      <w:numFmt w:val="lowerLetter"/>
+      <w:lvlText w:val="%5."/>
+      <w:lvlJc w:val="left"/>
+      <w:pPr>
+        <w:ind w:left="3600" w:hanging="360"/>
+      </w:pPr>
+    </w:lvl>
+    <w:lvl w:ilvl="5" w:tplc="4009001B" w:tentative="1">
+      <w:start w:val="1"/>
+      <w:numFmt w:val="lowerRoman"/>
+      <w:lvlText w:val="%6."/>
+      <w:lvlJc w:val="right"/>
+      <w:pPr>
+        <w:ind w:left="4320" w:hanging="180"/>
+      </w:pPr>
+    </w:lvl>
+    <w:lvl w:ilvl="6" w:tplc="4009000F" w:tentative="1">
+      <w:start w:val="1"/>
+      <w:numFmt w:val="decimal"/>
+      <w:lvlText w:val="%7."/>
+      <w:lvlJc w:val="left"/>
+      <w:pPr>
+        <w:ind w:left="5040" w:hanging="360"/>
+      </w:pPr>
+    </w:lvl>
+    <w:lvl w:ilvl="7" w:tplc="40090019" w:tentative="1">
+      <w:start w:val="1"/>
+      <w:numFmt w:val="lowerLetter"/>
+      <w:lvlText w:val="%8."/>
+      <w:lvlJc w:val="left"/>
+      <w:pPr>
+        <w:ind w:left="5760" w:hanging="360"/>
+      </w:pPr>
+    </w:lvl>
+    <w:lvl w:ilvl="8" w:tplc="4009001B" w:tentative="1">
+      <w:start w:val="1"/>
+      <w:numFmt w:val="lowerRoman"/>
+      <w:lvlText w:val="%9."/>
+      <w:lvlJc w:val="right"/>
+      <w:pPr>
+        <w:ind w:left="6480" w:hanging="180"/>
+      </w:pPr>
+    </w:lvl>
+  </w:abstractNum>
+  <w:abstractNum w:abstractNumId="13" w15:restartNumberingAfterBreak="0">
+    <w:nsid w:val="647F1B99"/>
+    <w:multiLevelType w:val="hybridMultilevel"/>
+    <w:tmpl w:val="F70063EC"/>
+    <w:lvl w:ilvl="0" w:tplc="40090001">
+      <w:start w:val="1"/>
+      <w:numFmt w:val="bullet"/>
+      <w:lvlText w:val=""/>
+      <w:lvlJc w:val="left"/>
+      <w:pPr>
+        <w:ind w:left="720" w:hanging="360"/>
+      </w:pPr>
+      <w:rPr>
+        <w:rFonts w:ascii="Symbol" w:hAnsi="Symbol" w:hint="default"/>
+      </w:rPr>
+    </w:lvl>
+    <w:lvl w:ilvl="1" w:tplc="40090003" w:tentative="1">
+      <w:start w:val="1"/>
+      <w:numFmt w:val="bullet"/>
+      <w:lvlText w:val="o"/>
+      <w:lvlJc w:val="left"/>
+      <w:pPr>
+        <w:ind w:left="1440" w:hanging="360"/>
+      </w:pPr>
+      <w:rPr>
+        <w:rFonts w:ascii="Courier New" w:hAnsi="Courier New" w:cs="Courier New" w:hint="default"/>
+      </w:rPr>
+    </w:lvl>
+    <w:lvl w:ilvl="2" w:tplc="40090005" w:tentative="1">
+      <w:start w:val="1"/>
+      <w:numFmt w:val="bullet"/>
+      <w:lvlText w:val=""/>
+      <w:lvlJc w:val="left"/>
+      <w:pPr>
+        <w:ind w:left="2160" w:hanging="360"/>
+      </w:pPr>
+      <w:rPr>
+        <w:rFonts w:ascii="Wingdings" w:hAnsi="Wingdings" w:hint="default"/>
+      </w:rPr>
+    </w:lvl>
+    <w:lvl w:ilvl="3" w:tplc="40090001" w:tentative="1">
+      <w:start w:val="1"/>
+      <w:numFmt w:val="bullet"/>
+      <w:lvlText w:val=""/>
+      <w:lvlJc w:val="left"/>
+      <w:pPr>
+        <w:ind w:left="2880" w:hanging="360"/>
+      </w:pPr>
+      <w:rPr>
+        <w:rFonts w:ascii="Symbol" w:hAnsi="Symbol" w:hint="default"/>
+      </w:rPr>
+    </w:lvl>
+    <w:lvl w:ilvl="4" w:tplc="40090003" w:tentative="1">
+      <w:start w:val="1"/>
+      <w:numFmt w:val="bullet"/>
+      <w:lvlText w:val="o"/>
+      <w:lvlJc w:val="left"/>
+      <w:pPr>
+        <w:ind w:left="3600" w:hanging="360"/>
+      </w:pPr>
+      <w:rPr>
+        <w:rFonts w:ascii="Courier New" w:hAnsi="Courier New" w:cs="Courier New" w:hint="default"/>
+      </w:rPr>
+    </w:lvl>
+    <w:lvl w:ilvl="5" w:tplc="40090005" w:tentative="1">
+      <w:start w:val="1"/>
+      <w:numFmt w:val="bullet"/>
+      <w:lvlText w:val=""/>
+      <w:lvlJc w:val="left"/>
+      <w:pPr>
+        <w:ind w:left="4320" w:hanging="360"/>
+      </w:pPr>
+      <w:rPr>
+        <w:rFonts w:ascii="Wingdings" w:hAnsi="Wingdings" w:hint="default"/>
+      </w:rPr>
+    </w:lvl>
+    <w:lvl w:ilvl="6" w:tplc="40090001" w:tentative="1">
+      <w:start w:val="1"/>
+      <w:numFmt w:val="bullet"/>
+      <w:lvlText w:val=""/>
+      <w:lvlJc w:val="left"/>
+      <w:pPr>
+        <w:ind w:left="5040" w:hanging="360"/>
+      </w:pPr>
+      <w:rPr>
+        <w:rFonts w:ascii="Symbol" w:hAnsi="Symbol" w:hint="default"/>
+      </w:rPr>
+    </w:lvl>
+    <w:lvl w:ilvl="7" w:tplc="40090003" w:tentative="1">
+      <w:start w:val="1"/>
+      <w:numFmt w:val="bullet"/>
+      <w:lvlText w:val="o"/>
+      <w:lvlJc w:val="left"/>
+      <w:pPr>
+        <w:ind w:left="5760" w:hanging="360"/>
+      </w:pPr>
+      <w:rPr>
+        <w:rFonts w:ascii="Courier New" w:hAnsi="Courier New" w:cs="Courier New" w:hint="default"/>
+      </w:rPr>
+    </w:lvl>
+    <w:lvl w:ilvl="8" w:tplc="40090005" w:tentative="1">
+      <w:start w:val="1"/>
+      <w:numFmt w:val="bullet"/>
+      <w:lvlText w:val=""/>
+      <w:lvlJc w:val="left"/>
+      <w:pPr>
+        <w:ind w:left="6480" w:hanging="360"/>
+      </w:pPr>
+      <w:rPr>
+        <w:rFonts w:ascii="Wingdings" w:hAnsi="Wingdings" w:hint="default"/>
+      </w:rPr>
+    </w:lvl>
+  </w:abstractNum>
+  <w:abstractNum w:abstractNumId="14" w15:restartNumberingAfterBreak="0">
     <w:nsid w:val="6BC527C0"/>
     <w:multiLevelType w:val="hybridMultilevel"/>
     <w:tmpl w:val="6E1ED480"/>
@@ -282,7 +1553,96 @@
       </w:rPr>
     </w:lvl>
   </w:abstractNum>
-  <w:abstractNum w:abstractNumId="2" w15:restartNumberingAfterBreak="0">
+  <w:abstractNum w:abstractNumId="15" w15:restartNumberingAfterBreak="0">
+    <w:nsid w:val="6D8F4F32"/>
+    <w:multiLevelType w:val="hybridMultilevel"/>
+    <w:tmpl w:val="6262B14E"/>
+    <w:lvl w:ilvl="0" w:tplc="4009000F">
+      <w:start w:val="1"/>
+      <w:numFmt w:val="decimal"/>
+      <w:lvlText w:val="%1."/>
+      <w:lvlJc w:val="left"/>
+      <w:pPr>
+        <w:ind w:left="720" w:hanging="360"/>
+      </w:pPr>
+      <w:rPr>
+        <w:rFonts w:hint="default"/>
+      </w:rPr>
+    </w:lvl>
+    <w:lvl w:ilvl="1" w:tplc="40090019" w:tentative="1">
+      <w:start w:val="1"/>
+      <w:numFmt w:val="lowerLetter"/>
+      <w:lvlText w:val="%2."/>
+      <w:lvlJc w:val="left"/>
+      <w:pPr>
+        <w:ind w:left="1440" w:hanging="360"/>
+      </w:pPr>
+    </w:lvl>
+    <w:lvl w:ilvl="2" w:tplc="4009001B" w:tentative="1">
+      <w:start w:val="1"/>
+      <w:numFmt w:val="lowerRoman"/>
+      <w:lvlText w:val="%3."/>
+      <w:lvlJc w:val="right"/>
+      <w:pPr>
+        <w:ind w:left="2160" w:hanging="180"/>
+      </w:pPr>
+    </w:lvl>
+    <w:lvl w:ilvl="3" w:tplc="4009000F" w:tentative="1">
+      <w:start w:val="1"/>
+      <w:numFmt w:val="decimal"/>
+      <w:lvlText w:val="%4."/>
+      <w:lvlJc w:val="left"/>
+      <w:pPr>
+        <w:ind w:left="2880" w:hanging="360"/>
+      </w:pPr>
+    </w:lvl>
+    <w:lvl w:ilvl="4" w:tplc="40090019" w:tentative="1">
+      <w:start w:val="1"/>
+      <w:numFmt w:val="lowerLetter"/>
+      <w:lvlText w:val="%5."/>
+      <w:lvlJc w:val="left"/>
+      <w:pPr>
+        <w:ind w:left="3600" w:hanging="360"/>
+      </w:pPr>
+    </w:lvl>
+    <w:lvl w:ilvl="5" w:tplc="4009001B" w:tentative="1">
+      <w:start w:val="1"/>
+      <w:numFmt w:val="lowerRoman"/>
+      <w:lvlText w:val="%6."/>
+      <w:lvlJc w:val="right"/>
+      <w:pPr>
+        <w:ind w:left="4320" w:hanging="180"/>
+      </w:pPr>
+    </w:lvl>
+    <w:lvl w:ilvl="6" w:tplc="4009000F" w:tentative="1">
+      <w:start w:val="1"/>
+      <w:numFmt w:val="decimal"/>
+      <w:lvlText w:val="%7."/>
+      <w:lvlJc w:val="left"/>
+      <w:pPr>
+        <w:ind w:left="5040" w:hanging="360"/>
+      </w:pPr>
+    </w:lvl>
+    <w:lvl w:ilvl="7" w:tplc="40090019" w:tentative="1">
+      <w:start w:val="1"/>
+      <w:numFmt w:val="lowerLetter"/>
+      <w:lvlText w:val="%8."/>
+      <w:lvlJc w:val="left"/>
+      <w:pPr>
+        <w:ind w:left="5760" w:hanging="360"/>
+      </w:pPr>
+    </w:lvl>
+    <w:lvl w:ilvl="8" w:tplc="4009001B" w:tentative="1">
+      <w:start w:val="1"/>
+      <w:numFmt w:val="lowerRoman"/>
+      <w:lvlText w:val="%9."/>
+      <w:lvlJc w:val="right"/>
+      <w:pPr>
+        <w:ind w:left="6480" w:hanging="180"/>
+      </w:pPr>
+    </w:lvl>
+  </w:abstractNum>
+  <w:abstractNum w:abstractNumId="16" w15:restartNumberingAfterBreak="0">
     <w:nsid w:val="75DC3914"/>
     <w:multiLevelType w:val="hybridMultilevel"/>
     <w:tmpl w:val="D902D04C"/>
@@ -395,7 +1755,7 @@
       </w:rPr>
     </w:lvl>
   </w:abstractNum>
-  <w:abstractNum w:abstractNumId="3" w15:restartNumberingAfterBreak="0">
+  <w:abstractNum w:abstractNumId="17" w15:restartNumberingAfterBreak="0">
     <w:nsid w:val="7731670F"/>
     <w:multiLevelType w:val="hybridMultilevel"/>
     <w:tmpl w:val="059A4396"/>
@@ -508,7 +1868,7 @@
       </w:rPr>
     </w:lvl>
   </w:abstractNum>
-  <w:abstractNum w:abstractNumId="4" w15:restartNumberingAfterBreak="0">
+  <w:abstractNum w:abstractNumId="18" w15:restartNumberingAfterBreak="0">
     <w:nsid w:val="7A403091"/>
     <w:multiLevelType w:val="hybridMultilevel"/>
     <w:tmpl w:val="F15AB27C"/>
@@ -597,20 +1957,246 @@
       </w:pPr>
     </w:lvl>
   </w:abstractNum>
+  <w:abstractNum w:abstractNumId="19" w15:restartNumberingAfterBreak="0">
+    <w:nsid w:val="7DF20C1D"/>
+    <w:multiLevelType w:val="hybridMultilevel"/>
+    <w:tmpl w:val="F124A8AA"/>
+    <w:lvl w:ilvl="0" w:tplc="4009000F">
+      <w:start w:val="1"/>
+      <w:numFmt w:val="decimal"/>
+      <w:lvlText w:val="%1."/>
+      <w:lvlJc w:val="left"/>
+      <w:pPr>
+        <w:ind w:left="720" w:hanging="360"/>
+      </w:pPr>
+      <w:rPr>
+        <w:rFonts w:hint="default"/>
+      </w:rPr>
+    </w:lvl>
+    <w:lvl w:ilvl="1" w:tplc="40090019">
+      <w:start w:val="1"/>
+      <w:numFmt w:val="lowerLetter"/>
+      <w:lvlText w:val="%2."/>
+      <w:lvlJc w:val="left"/>
+      <w:pPr>
+        <w:ind w:left="1440" w:hanging="360"/>
+      </w:pPr>
+    </w:lvl>
+    <w:lvl w:ilvl="2" w:tplc="4009001B" w:tentative="1">
+      <w:start w:val="1"/>
+      <w:numFmt w:val="lowerRoman"/>
+      <w:lvlText w:val="%3."/>
+      <w:lvlJc w:val="right"/>
+      <w:pPr>
+        <w:ind w:left="2160" w:hanging="180"/>
+      </w:pPr>
+    </w:lvl>
+    <w:lvl w:ilvl="3" w:tplc="4009000F" w:tentative="1">
+      <w:start w:val="1"/>
+      <w:numFmt w:val="decimal"/>
+      <w:lvlText w:val="%4."/>
+      <w:lvlJc w:val="left"/>
+      <w:pPr>
+        <w:ind w:left="2880" w:hanging="360"/>
+      </w:pPr>
+    </w:lvl>
+    <w:lvl w:ilvl="4" w:tplc="40090019" w:tentative="1">
+      <w:start w:val="1"/>
+      <w:numFmt w:val="lowerLetter"/>
+      <w:lvlText w:val="%5."/>
+      <w:lvlJc w:val="left"/>
+      <w:pPr>
+        <w:ind w:left="3600" w:hanging="360"/>
+      </w:pPr>
+    </w:lvl>
+    <w:lvl w:ilvl="5" w:tplc="4009001B" w:tentative="1">
+      <w:start w:val="1"/>
+      <w:numFmt w:val="lowerRoman"/>
+      <w:lvlText w:val="%6."/>
+      <w:lvlJc w:val="right"/>
+      <w:pPr>
+        <w:ind w:left="4320" w:hanging="180"/>
+      </w:pPr>
+    </w:lvl>
+    <w:lvl w:ilvl="6" w:tplc="4009000F" w:tentative="1">
+      <w:start w:val="1"/>
+      <w:numFmt w:val="decimal"/>
+      <w:lvlText w:val="%7."/>
+      <w:lvlJc w:val="left"/>
+      <w:pPr>
+        <w:ind w:left="5040" w:hanging="360"/>
+      </w:pPr>
+    </w:lvl>
+    <w:lvl w:ilvl="7" w:tplc="40090019" w:tentative="1">
+      <w:start w:val="1"/>
+      <w:numFmt w:val="lowerLetter"/>
+      <w:lvlText w:val="%8."/>
+      <w:lvlJc w:val="left"/>
+      <w:pPr>
+        <w:ind w:left="5760" w:hanging="360"/>
+      </w:pPr>
+    </w:lvl>
+    <w:lvl w:ilvl="8" w:tplc="4009001B" w:tentative="1">
+      <w:start w:val="1"/>
+      <w:numFmt w:val="lowerRoman"/>
+      <w:lvlText w:val="%9."/>
+      <w:lvlJc w:val="right"/>
+      <w:pPr>
+        <w:ind w:left="6480" w:hanging="180"/>
+      </w:pPr>
+    </w:lvl>
+  </w:abstractNum>
+  <w:abstractNum w:abstractNumId="20" w15:restartNumberingAfterBreak="0">
+    <w:nsid w:val="7E7225BF"/>
+    <w:multiLevelType w:val="hybridMultilevel"/>
+    <w:tmpl w:val="F85807A2"/>
+    <w:lvl w:ilvl="0" w:tplc="4009000F">
+      <w:start w:val="1"/>
+      <w:numFmt w:val="decimal"/>
+      <w:lvlText w:val="%1."/>
+      <w:lvlJc w:val="left"/>
+      <w:pPr>
+        <w:ind w:left="720" w:hanging="360"/>
+      </w:pPr>
+      <w:rPr>
+        <w:rFonts w:hint="default"/>
+      </w:rPr>
+    </w:lvl>
+    <w:lvl w:ilvl="1" w:tplc="40090019" w:tentative="1">
+      <w:start w:val="1"/>
+      <w:numFmt w:val="lowerLetter"/>
+      <w:lvlText w:val="%2."/>
+      <w:lvlJc w:val="left"/>
+      <w:pPr>
+        <w:ind w:left="1440" w:hanging="360"/>
+      </w:pPr>
+    </w:lvl>
+    <w:lvl w:ilvl="2" w:tplc="4009001B" w:tentative="1">
+      <w:start w:val="1"/>
+      <w:numFmt w:val="lowerRoman"/>
+      <w:lvlText w:val="%3."/>
+      <w:lvlJc w:val="right"/>
+      <w:pPr>
+        <w:ind w:left="2160" w:hanging="180"/>
+      </w:pPr>
+    </w:lvl>
+    <w:lvl w:ilvl="3" w:tplc="4009000F" w:tentative="1">
+      <w:start w:val="1"/>
+      <w:numFmt w:val="decimal"/>
+      <w:lvlText w:val="%4."/>
+      <w:lvlJc w:val="left"/>
+      <w:pPr>
+        <w:ind w:left="2880" w:hanging="360"/>
+      </w:pPr>
+    </w:lvl>
+    <w:lvl w:ilvl="4" w:tplc="40090019" w:tentative="1">
+      <w:start w:val="1"/>
+      <w:numFmt w:val="lowerLetter"/>
+      <w:lvlText w:val="%5."/>
+      <w:lvlJc w:val="left"/>
+      <w:pPr>
+        <w:ind w:left="3600" w:hanging="360"/>
+      </w:pPr>
+    </w:lvl>
+    <w:lvl w:ilvl="5" w:tplc="4009001B" w:tentative="1">
+      <w:start w:val="1"/>
+      <w:numFmt w:val="lowerRoman"/>
+      <w:lvlText w:val="%6."/>
+      <w:lvlJc w:val="right"/>
+      <w:pPr>
+        <w:ind w:left="4320" w:hanging="180"/>
+      </w:pPr>
+    </w:lvl>
+    <w:lvl w:ilvl="6" w:tplc="4009000F" w:tentative="1">
+      <w:start w:val="1"/>
+      <w:numFmt w:val="decimal"/>
+      <w:lvlText w:val="%7."/>
+      <w:lvlJc w:val="left"/>
+      <w:pPr>
+        <w:ind w:left="5040" w:hanging="360"/>
+      </w:pPr>
+    </w:lvl>
+    <w:lvl w:ilvl="7" w:tplc="40090019" w:tentative="1">
+      <w:start w:val="1"/>
+      <w:numFmt w:val="lowerLetter"/>
+      <w:lvlText w:val="%8."/>
+      <w:lvlJc w:val="left"/>
+      <w:pPr>
+        <w:ind w:left="5760" w:hanging="360"/>
+      </w:pPr>
+    </w:lvl>
+    <w:lvl w:ilvl="8" w:tplc="4009001B" w:tentative="1">
+      <w:start w:val="1"/>
+      <w:numFmt w:val="lowerRoman"/>
+      <w:lvlText w:val="%9."/>
+      <w:lvlJc w:val="right"/>
+      <w:pPr>
+        <w:ind w:left="6480" w:hanging="180"/>
+      </w:pPr>
+    </w:lvl>
+  </w:abstractNum>
   <w:num w:numId="1">
+    <w:abstractNumId w:val="16"/>
+  </w:num>
+  <w:num w:numId="2">
     <w:abstractNumId w:val="2"/>
   </w:num>
-  <w:num w:numId="2">
+  <w:num w:numId="3">
+    <w:abstractNumId w:val="17"/>
+  </w:num>
+  <w:num w:numId="4">
+    <w:abstractNumId w:val="18"/>
+  </w:num>
+  <w:num w:numId="5">
+    <w:abstractNumId w:val="14"/>
+  </w:num>
+  <w:num w:numId="6">
+    <w:abstractNumId w:val="9"/>
+  </w:num>
+  <w:num w:numId="7">
+    <w:abstractNumId w:val="19"/>
+  </w:num>
+  <w:num w:numId="8">
+    <w:abstractNumId w:val="10"/>
+  </w:num>
+  <w:num w:numId="9">
     <w:abstractNumId w:val="0"/>
   </w:num>
-  <w:num w:numId="3">
+  <w:num w:numId="10">
+    <w:abstractNumId w:val="12"/>
+  </w:num>
+  <w:num w:numId="11">
+    <w:abstractNumId w:val="20"/>
+  </w:num>
+  <w:num w:numId="12">
+    <w:abstractNumId w:val="4"/>
+  </w:num>
+  <w:num w:numId="13">
     <w:abstractNumId w:val="3"/>
   </w:num>
-  <w:num w:numId="4">
-    <w:abstractNumId w:val="4"/>
+  <w:num w:numId="14">
+    <w:abstractNumId w:val="6"/>
   </w:num>
-  <w:num w:numId="5">
+  <w:num w:numId="15">
+    <w:abstractNumId w:val="5"/>
+  </w:num>
+  <w:num w:numId="16">
+    <w:abstractNumId w:val="7"/>
+  </w:num>
+  <w:num w:numId="17">
     <w:abstractNumId w:val="1"/>
+  </w:num>
+  <w:num w:numId="18">
+    <w:abstractNumId w:val="15"/>
+  </w:num>
+  <w:num w:numId="19">
+    <w:abstractNumId w:val="11"/>
+  </w:num>
+  <w:num w:numId="20">
+    <w:abstractNumId w:val="8"/>
+  </w:num>
+  <w:num w:numId="21">
+    <w:abstractNumId w:val="13"/>
   </w:num>
 </w:numbering>
 </file>

</xml_diff>

<commit_message>
searching sorting stacks and queues
</commit_message>
<xml_diff>
--- a/DSA - Internshala.docx
+++ b/DSA - Internshala.docx
@@ -55,7 +55,6 @@
           <w:szCs w:val="48"/>
         </w:rPr>
       </w:pPr>
-      <w:proofErr w:type="gramStart"/>
       <w:r>
         <w:rPr>
           <w:rFonts w:ascii="Consolas" w:hAnsi="Consolas"/>
@@ -63,17 +62,7 @@
           <w:sz w:val="48"/>
           <w:szCs w:val="48"/>
         </w:rPr>
-        <w:t>Single &amp; Double Dimension</w:t>
-      </w:r>
-      <w:proofErr w:type="gramEnd"/>
-      <w:r>
-        <w:rPr>
-          <w:rFonts w:ascii="Consolas" w:hAnsi="Consolas"/>
-          <w:color w:val="7030A0"/>
-          <w:sz w:val="48"/>
-          <w:szCs w:val="48"/>
-        </w:rPr>
-        <w:t xml:space="preserve"> Arrays</w:t>
+        <w:t>Stacks and Queues</w:t>
       </w:r>
     </w:p>
     <w:p>
@@ -83,31 +72,75 @@
         <w:rPr>
           <w:rFonts w:ascii="Consolas" w:hAnsi="Consolas"/>
           <w:color w:val="7030A0"/>
-          <w:sz w:val="48"/>
-          <w:szCs w:val="48"/>
+          <w:sz w:val="32"/>
+          <w:szCs w:val="32"/>
         </w:rPr>
       </w:pPr>
     </w:p>
     <w:p>
       <w:pPr>
-        <w:spacing w:after="0"/>
+        <w:spacing w:before="240"/>
         <w:jc w:val="both"/>
         <w:rPr>
           <w:rFonts w:ascii="Consolas" w:hAnsi="Consolas"/>
-          <w:color w:val="7030A0"/>
-          <w:sz w:val="36"/>
-          <w:szCs w:val="36"/>
+          <w:color w:val="00B0F0"/>
+          <w:sz w:val="40"/>
+          <w:szCs w:val="40"/>
         </w:rPr>
       </w:pPr>
       <w:r>
         <w:rPr>
           <w:rFonts w:ascii="Consolas" w:hAnsi="Consolas"/>
           <w:color w:val="00B0F0"/>
-          <w:sz w:val="36"/>
-          <w:szCs w:val="36"/>
+          <w:sz w:val="40"/>
+          <w:szCs w:val="40"/>
         </w:rPr>
-        <w:t>Introduction to Structure of C Programs</w:t>
+        <w:t>Fundamentals of stack</w:t>
       </w:r>
+    </w:p>
+    <w:p>
+      <w:pPr>
+        <w:spacing w:before="240"/>
+        <w:jc w:val="both"/>
+        <w:rPr>
+          <w:rFonts w:ascii="Consolas" w:hAnsi="Consolas"/>
+          <w:sz w:val="24"/>
+          <w:szCs w:val="24"/>
+        </w:rPr>
+      </w:pPr>
+    </w:p>
+    <w:p>
+      <w:pPr>
+        <w:spacing w:before="240"/>
+        <w:jc w:val="both"/>
+        <w:rPr>
+          <w:rFonts w:ascii="Consolas" w:hAnsi="Consolas"/>
+          <w:sz w:val="24"/>
+          <w:szCs w:val="24"/>
+        </w:rPr>
+      </w:pPr>
+    </w:p>
+    <w:p>
+      <w:pPr>
+        <w:spacing w:before="240"/>
+        <w:jc w:val="both"/>
+        <w:rPr>
+          <w:rFonts w:ascii="Consolas" w:hAnsi="Consolas"/>
+          <w:sz w:val="24"/>
+          <w:szCs w:val="24"/>
+        </w:rPr>
+      </w:pPr>
+    </w:p>
+    <w:p>
+      <w:pPr>
+        <w:spacing w:before="240"/>
+        <w:jc w:val="both"/>
+        <w:rPr>
+          <w:rFonts w:ascii="Consolas" w:hAnsi="Consolas"/>
+          <w:sz w:val="24"/>
+          <w:szCs w:val="24"/>
+        </w:rPr>
+      </w:pPr>
     </w:p>
     <w:p>
       <w:pPr>
@@ -455,6 +488,273 @@
     </w:lvl>
   </w:abstractNum>
   <w:abstractNum w:abstractNumId="3" w15:restartNumberingAfterBreak="0">
+    <w:nsid w:val="16560E66"/>
+    <w:multiLevelType w:val="hybridMultilevel"/>
+    <w:tmpl w:val="504E15DE"/>
+    <w:lvl w:ilvl="0" w:tplc="4009000F">
+      <w:start w:val="1"/>
+      <w:numFmt w:val="decimal"/>
+      <w:lvlText w:val="%1."/>
+      <w:lvlJc w:val="left"/>
+      <w:pPr>
+        <w:ind w:left="720" w:hanging="360"/>
+      </w:pPr>
+      <w:rPr>
+        <w:rFonts w:hint="default"/>
+      </w:rPr>
+    </w:lvl>
+    <w:lvl w:ilvl="1" w:tplc="40090019" w:tentative="1">
+      <w:start w:val="1"/>
+      <w:numFmt w:val="lowerLetter"/>
+      <w:lvlText w:val="%2."/>
+      <w:lvlJc w:val="left"/>
+      <w:pPr>
+        <w:ind w:left="1440" w:hanging="360"/>
+      </w:pPr>
+    </w:lvl>
+    <w:lvl w:ilvl="2" w:tplc="4009001B" w:tentative="1">
+      <w:start w:val="1"/>
+      <w:numFmt w:val="lowerRoman"/>
+      <w:lvlText w:val="%3."/>
+      <w:lvlJc w:val="right"/>
+      <w:pPr>
+        <w:ind w:left="2160" w:hanging="180"/>
+      </w:pPr>
+    </w:lvl>
+    <w:lvl w:ilvl="3" w:tplc="4009000F" w:tentative="1">
+      <w:start w:val="1"/>
+      <w:numFmt w:val="decimal"/>
+      <w:lvlText w:val="%4."/>
+      <w:lvlJc w:val="left"/>
+      <w:pPr>
+        <w:ind w:left="2880" w:hanging="360"/>
+      </w:pPr>
+    </w:lvl>
+    <w:lvl w:ilvl="4" w:tplc="40090019" w:tentative="1">
+      <w:start w:val="1"/>
+      <w:numFmt w:val="lowerLetter"/>
+      <w:lvlText w:val="%5."/>
+      <w:lvlJc w:val="left"/>
+      <w:pPr>
+        <w:ind w:left="3600" w:hanging="360"/>
+      </w:pPr>
+    </w:lvl>
+    <w:lvl w:ilvl="5" w:tplc="4009001B" w:tentative="1">
+      <w:start w:val="1"/>
+      <w:numFmt w:val="lowerRoman"/>
+      <w:lvlText w:val="%6."/>
+      <w:lvlJc w:val="right"/>
+      <w:pPr>
+        <w:ind w:left="4320" w:hanging="180"/>
+      </w:pPr>
+    </w:lvl>
+    <w:lvl w:ilvl="6" w:tplc="4009000F" w:tentative="1">
+      <w:start w:val="1"/>
+      <w:numFmt w:val="decimal"/>
+      <w:lvlText w:val="%7."/>
+      <w:lvlJc w:val="left"/>
+      <w:pPr>
+        <w:ind w:left="5040" w:hanging="360"/>
+      </w:pPr>
+    </w:lvl>
+    <w:lvl w:ilvl="7" w:tplc="40090019" w:tentative="1">
+      <w:start w:val="1"/>
+      <w:numFmt w:val="lowerLetter"/>
+      <w:lvlText w:val="%8."/>
+      <w:lvlJc w:val="left"/>
+      <w:pPr>
+        <w:ind w:left="5760" w:hanging="360"/>
+      </w:pPr>
+    </w:lvl>
+    <w:lvl w:ilvl="8" w:tplc="4009001B" w:tentative="1">
+      <w:start w:val="1"/>
+      <w:numFmt w:val="lowerRoman"/>
+      <w:lvlText w:val="%9."/>
+      <w:lvlJc w:val="right"/>
+      <w:pPr>
+        <w:ind w:left="6480" w:hanging="180"/>
+      </w:pPr>
+    </w:lvl>
+  </w:abstractNum>
+  <w:abstractNum w:abstractNumId="4" w15:restartNumberingAfterBreak="0">
+    <w:nsid w:val="16A8512D"/>
+    <w:multiLevelType w:val="hybridMultilevel"/>
+    <w:tmpl w:val="25C41C62"/>
+    <w:lvl w:ilvl="0" w:tplc="4009000F">
+      <w:start w:val="1"/>
+      <w:numFmt w:val="decimal"/>
+      <w:lvlText w:val="%1."/>
+      <w:lvlJc w:val="left"/>
+      <w:pPr>
+        <w:ind w:left="720" w:hanging="360"/>
+      </w:pPr>
+      <w:rPr>
+        <w:rFonts w:hint="default"/>
+      </w:rPr>
+    </w:lvl>
+    <w:lvl w:ilvl="1" w:tplc="40090019" w:tentative="1">
+      <w:start w:val="1"/>
+      <w:numFmt w:val="lowerLetter"/>
+      <w:lvlText w:val="%2."/>
+      <w:lvlJc w:val="left"/>
+      <w:pPr>
+        <w:ind w:left="1440" w:hanging="360"/>
+      </w:pPr>
+    </w:lvl>
+    <w:lvl w:ilvl="2" w:tplc="4009001B" w:tentative="1">
+      <w:start w:val="1"/>
+      <w:numFmt w:val="lowerRoman"/>
+      <w:lvlText w:val="%3."/>
+      <w:lvlJc w:val="right"/>
+      <w:pPr>
+        <w:ind w:left="2160" w:hanging="180"/>
+      </w:pPr>
+    </w:lvl>
+    <w:lvl w:ilvl="3" w:tplc="4009000F" w:tentative="1">
+      <w:start w:val="1"/>
+      <w:numFmt w:val="decimal"/>
+      <w:lvlText w:val="%4."/>
+      <w:lvlJc w:val="left"/>
+      <w:pPr>
+        <w:ind w:left="2880" w:hanging="360"/>
+      </w:pPr>
+    </w:lvl>
+    <w:lvl w:ilvl="4" w:tplc="40090019" w:tentative="1">
+      <w:start w:val="1"/>
+      <w:numFmt w:val="lowerLetter"/>
+      <w:lvlText w:val="%5."/>
+      <w:lvlJc w:val="left"/>
+      <w:pPr>
+        <w:ind w:left="3600" w:hanging="360"/>
+      </w:pPr>
+    </w:lvl>
+    <w:lvl w:ilvl="5" w:tplc="4009001B" w:tentative="1">
+      <w:start w:val="1"/>
+      <w:numFmt w:val="lowerRoman"/>
+      <w:lvlText w:val="%6."/>
+      <w:lvlJc w:val="right"/>
+      <w:pPr>
+        <w:ind w:left="4320" w:hanging="180"/>
+      </w:pPr>
+    </w:lvl>
+    <w:lvl w:ilvl="6" w:tplc="4009000F" w:tentative="1">
+      <w:start w:val="1"/>
+      <w:numFmt w:val="decimal"/>
+      <w:lvlText w:val="%7."/>
+      <w:lvlJc w:val="left"/>
+      <w:pPr>
+        <w:ind w:left="5040" w:hanging="360"/>
+      </w:pPr>
+    </w:lvl>
+    <w:lvl w:ilvl="7" w:tplc="40090019" w:tentative="1">
+      <w:start w:val="1"/>
+      <w:numFmt w:val="lowerLetter"/>
+      <w:lvlText w:val="%8."/>
+      <w:lvlJc w:val="left"/>
+      <w:pPr>
+        <w:ind w:left="5760" w:hanging="360"/>
+      </w:pPr>
+    </w:lvl>
+    <w:lvl w:ilvl="8" w:tplc="4009001B" w:tentative="1">
+      <w:start w:val="1"/>
+      <w:numFmt w:val="lowerRoman"/>
+      <w:lvlText w:val="%9."/>
+      <w:lvlJc w:val="right"/>
+      <w:pPr>
+        <w:ind w:left="6480" w:hanging="180"/>
+      </w:pPr>
+    </w:lvl>
+  </w:abstractNum>
+  <w:abstractNum w:abstractNumId="5" w15:restartNumberingAfterBreak="0">
+    <w:nsid w:val="1D877FF9"/>
+    <w:multiLevelType w:val="hybridMultilevel"/>
+    <w:tmpl w:val="DADCE05C"/>
+    <w:lvl w:ilvl="0" w:tplc="4009000F">
+      <w:start w:val="1"/>
+      <w:numFmt w:val="decimal"/>
+      <w:lvlText w:val="%1."/>
+      <w:lvlJc w:val="left"/>
+      <w:pPr>
+        <w:ind w:left="720" w:hanging="360"/>
+      </w:pPr>
+      <w:rPr>
+        <w:rFonts w:hint="default"/>
+      </w:rPr>
+    </w:lvl>
+    <w:lvl w:ilvl="1" w:tplc="40090019" w:tentative="1">
+      <w:start w:val="1"/>
+      <w:numFmt w:val="lowerLetter"/>
+      <w:lvlText w:val="%2."/>
+      <w:lvlJc w:val="left"/>
+      <w:pPr>
+        <w:ind w:left="1440" w:hanging="360"/>
+      </w:pPr>
+    </w:lvl>
+    <w:lvl w:ilvl="2" w:tplc="4009001B" w:tentative="1">
+      <w:start w:val="1"/>
+      <w:numFmt w:val="lowerRoman"/>
+      <w:lvlText w:val="%3."/>
+      <w:lvlJc w:val="right"/>
+      <w:pPr>
+        <w:ind w:left="2160" w:hanging="180"/>
+      </w:pPr>
+    </w:lvl>
+    <w:lvl w:ilvl="3" w:tplc="4009000F" w:tentative="1">
+      <w:start w:val="1"/>
+      <w:numFmt w:val="decimal"/>
+      <w:lvlText w:val="%4."/>
+      <w:lvlJc w:val="left"/>
+      <w:pPr>
+        <w:ind w:left="2880" w:hanging="360"/>
+      </w:pPr>
+    </w:lvl>
+    <w:lvl w:ilvl="4" w:tplc="40090019" w:tentative="1">
+      <w:start w:val="1"/>
+      <w:numFmt w:val="lowerLetter"/>
+      <w:lvlText w:val="%5."/>
+      <w:lvlJc w:val="left"/>
+      <w:pPr>
+        <w:ind w:left="3600" w:hanging="360"/>
+      </w:pPr>
+    </w:lvl>
+    <w:lvl w:ilvl="5" w:tplc="4009001B" w:tentative="1">
+      <w:start w:val="1"/>
+      <w:numFmt w:val="lowerRoman"/>
+      <w:lvlText w:val="%6."/>
+      <w:lvlJc w:val="right"/>
+      <w:pPr>
+        <w:ind w:left="4320" w:hanging="180"/>
+      </w:pPr>
+    </w:lvl>
+    <w:lvl w:ilvl="6" w:tplc="4009000F" w:tentative="1">
+      <w:start w:val="1"/>
+      <w:numFmt w:val="decimal"/>
+      <w:lvlText w:val="%7."/>
+      <w:lvlJc w:val="left"/>
+      <w:pPr>
+        <w:ind w:left="5040" w:hanging="360"/>
+      </w:pPr>
+    </w:lvl>
+    <w:lvl w:ilvl="7" w:tplc="40090019" w:tentative="1">
+      <w:start w:val="1"/>
+      <w:numFmt w:val="lowerLetter"/>
+      <w:lvlText w:val="%8."/>
+      <w:lvlJc w:val="left"/>
+      <w:pPr>
+        <w:ind w:left="5760" w:hanging="360"/>
+      </w:pPr>
+    </w:lvl>
+    <w:lvl w:ilvl="8" w:tplc="4009001B" w:tentative="1">
+      <w:start w:val="1"/>
+      <w:numFmt w:val="lowerRoman"/>
+      <w:lvlText w:val="%9."/>
+      <w:lvlJc w:val="right"/>
+      <w:pPr>
+        <w:ind w:left="6480" w:hanging="180"/>
+      </w:pPr>
+    </w:lvl>
+  </w:abstractNum>
+  <w:abstractNum w:abstractNumId="6" w15:restartNumberingAfterBreak="0">
     <w:nsid w:val="1ECB17F0"/>
     <w:multiLevelType w:val="hybridMultilevel"/>
     <w:tmpl w:val="313C1F1E"/>
@@ -567,7 +867,7 @@
       </w:rPr>
     </w:lvl>
   </w:abstractNum>
-  <w:abstractNum w:abstractNumId="4" w15:restartNumberingAfterBreak="0">
+  <w:abstractNum w:abstractNumId="7" w15:restartNumberingAfterBreak="0">
     <w:nsid w:val="252959B6"/>
     <w:multiLevelType w:val="hybridMultilevel"/>
     <w:tmpl w:val="C32017EA"/>
@@ -656,7 +956,7 @@
       </w:pPr>
     </w:lvl>
   </w:abstractNum>
-  <w:abstractNum w:abstractNumId="5" w15:restartNumberingAfterBreak="0">
+  <w:abstractNum w:abstractNumId="8" w15:restartNumberingAfterBreak="0">
     <w:nsid w:val="2DEE3AF9"/>
     <w:multiLevelType w:val="hybridMultilevel"/>
     <w:tmpl w:val="18F26FB8"/>
@@ -745,7 +1045,363 @@
       </w:pPr>
     </w:lvl>
   </w:abstractNum>
-  <w:abstractNum w:abstractNumId="6" w15:restartNumberingAfterBreak="0">
+  <w:abstractNum w:abstractNumId="9" w15:restartNumberingAfterBreak="0">
+    <w:nsid w:val="2E077B7B"/>
+    <w:multiLevelType w:val="hybridMultilevel"/>
+    <w:tmpl w:val="FFCA6E30"/>
+    <w:lvl w:ilvl="0" w:tplc="4009000F">
+      <w:start w:val="1"/>
+      <w:numFmt w:val="decimal"/>
+      <w:lvlText w:val="%1."/>
+      <w:lvlJc w:val="left"/>
+      <w:pPr>
+        <w:ind w:left="720" w:hanging="360"/>
+      </w:pPr>
+      <w:rPr>
+        <w:rFonts w:hint="default"/>
+      </w:rPr>
+    </w:lvl>
+    <w:lvl w:ilvl="1" w:tplc="40090019" w:tentative="1">
+      <w:start w:val="1"/>
+      <w:numFmt w:val="lowerLetter"/>
+      <w:lvlText w:val="%2."/>
+      <w:lvlJc w:val="left"/>
+      <w:pPr>
+        <w:ind w:left="1440" w:hanging="360"/>
+      </w:pPr>
+    </w:lvl>
+    <w:lvl w:ilvl="2" w:tplc="4009001B" w:tentative="1">
+      <w:start w:val="1"/>
+      <w:numFmt w:val="lowerRoman"/>
+      <w:lvlText w:val="%3."/>
+      <w:lvlJc w:val="right"/>
+      <w:pPr>
+        <w:ind w:left="2160" w:hanging="180"/>
+      </w:pPr>
+    </w:lvl>
+    <w:lvl w:ilvl="3" w:tplc="4009000F" w:tentative="1">
+      <w:start w:val="1"/>
+      <w:numFmt w:val="decimal"/>
+      <w:lvlText w:val="%4."/>
+      <w:lvlJc w:val="left"/>
+      <w:pPr>
+        <w:ind w:left="2880" w:hanging="360"/>
+      </w:pPr>
+    </w:lvl>
+    <w:lvl w:ilvl="4" w:tplc="40090019" w:tentative="1">
+      <w:start w:val="1"/>
+      <w:numFmt w:val="lowerLetter"/>
+      <w:lvlText w:val="%5."/>
+      <w:lvlJc w:val="left"/>
+      <w:pPr>
+        <w:ind w:left="3600" w:hanging="360"/>
+      </w:pPr>
+    </w:lvl>
+    <w:lvl w:ilvl="5" w:tplc="4009001B" w:tentative="1">
+      <w:start w:val="1"/>
+      <w:numFmt w:val="lowerRoman"/>
+      <w:lvlText w:val="%6."/>
+      <w:lvlJc w:val="right"/>
+      <w:pPr>
+        <w:ind w:left="4320" w:hanging="180"/>
+      </w:pPr>
+    </w:lvl>
+    <w:lvl w:ilvl="6" w:tplc="4009000F" w:tentative="1">
+      <w:start w:val="1"/>
+      <w:numFmt w:val="decimal"/>
+      <w:lvlText w:val="%7."/>
+      <w:lvlJc w:val="left"/>
+      <w:pPr>
+        <w:ind w:left="5040" w:hanging="360"/>
+      </w:pPr>
+    </w:lvl>
+    <w:lvl w:ilvl="7" w:tplc="40090019" w:tentative="1">
+      <w:start w:val="1"/>
+      <w:numFmt w:val="lowerLetter"/>
+      <w:lvlText w:val="%8."/>
+      <w:lvlJc w:val="left"/>
+      <w:pPr>
+        <w:ind w:left="5760" w:hanging="360"/>
+      </w:pPr>
+    </w:lvl>
+    <w:lvl w:ilvl="8" w:tplc="4009001B" w:tentative="1">
+      <w:start w:val="1"/>
+      <w:numFmt w:val="lowerRoman"/>
+      <w:lvlText w:val="%9."/>
+      <w:lvlJc w:val="right"/>
+      <w:pPr>
+        <w:ind w:left="6480" w:hanging="180"/>
+      </w:pPr>
+    </w:lvl>
+  </w:abstractNum>
+  <w:abstractNum w:abstractNumId="10" w15:restartNumberingAfterBreak="0">
+    <w:nsid w:val="2FB026E9"/>
+    <w:multiLevelType w:val="hybridMultilevel"/>
+    <w:tmpl w:val="7CA423CC"/>
+    <w:lvl w:ilvl="0" w:tplc="4009000F">
+      <w:start w:val="1"/>
+      <w:numFmt w:val="decimal"/>
+      <w:lvlText w:val="%1."/>
+      <w:lvlJc w:val="left"/>
+      <w:pPr>
+        <w:ind w:left="720" w:hanging="360"/>
+      </w:pPr>
+      <w:rPr>
+        <w:rFonts w:hint="default"/>
+      </w:rPr>
+    </w:lvl>
+    <w:lvl w:ilvl="1" w:tplc="40090019" w:tentative="1">
+      <w:start w:val="1"/>
+      <w:numFmt w:val="lowerLetter"/>
+      <w:lvlText w:val="%2."/>
+      <w:lvlJc w:val="left"/>
+      <w:pPr>
+        <w:ind w:left="1440" w:hanging="360"/>
+      </w:pPr>
+    </w:lvl>
+    <w:lvl w:ilvl="2" w:tplc="4009001B" w:tentative="1">
+      <w:start w:val="1"/>
+      <w:numFmt w:val="lowerRoman"/>
+      <w:lvlText w:val="%3."/>
+      <w:lvlJc w:val="right"/>
+      <w:pPr>
+        <w:ind w:left="2160" w:hanging="180"/>
+      </w:pPr>
+    </w:lvl>
+    <w:lvl w:ilvl="3" w:tplc="4009000F" w:tentative="1">
+      <w:start w:val="1"/>
+      <w:numFmt w:val="decimal"/>
+      <w:lvlText w:val="%4."/>
+      <w:lvlJc w:val="left"/>
+      <w:pPr>
+        <w:ind w:left="2880" w:hanging="360"/>
+      </w:pPr>
+    </w:lvl>
+    <w:lvl w:ilvl="4" w:tplc="40090019" w:tentative="1">
+      <w:start w:val="1"/>
+      <w:numFmt w:val="lowerLetter"/>
+      <w:lvlText w:val="%5."/>
+      <w:lvlJc w:val="left"/>
+      <w:pPr>
+        <w:ind w:left="3600" w:hanging="360"/>
+      </w:pPr>
+    </w:lvl>
+    <w:lvl w:ilvl="5" w:tplc="4009001B" w:tentative="1">
+      <w:start w:val="1"/>
+      <w:numFmt w:val="lowerRoman"/>
+      <w:lvlText w:val="%6."/>
+      <w:lvlJc w:val="right"/>
+      <w:pPr>
+        <w:ind w:left="4320" w:hanging="180"/>
+      </w:pPr>
+    </w:lvl>
+    <w:lvl w:ilvl="6" w:tplc="4009000F" w:tentative="1">
+      <w:start w:val="1"/>
+      <w:numFmt w:val="decimal"/>
+      <w:lvlText w:val="%7."/>
+      <w:lvlJc w:val="left"/>
+      <w:pPr>
+        <w:ind w:left="5040" w:hanging="360"/>
+      </w:pPr>
+    </w:lvl>
+    <w:lvl w:ilvl="7" w:tplc="40090019" w:tentative="1">
+      <w:start w:val="1"/>
+      <w:numFmt w:val="lowerLetter"/>
+      <w:lvlText w:val="%8."/>
+      <w:lvlJc w:val="left"/>
+      <w:pPr>
+        <w:ind w:left="5760" w:hanging="360"/>
+      </w:pPr>
+    </w:lvl>
+    <w:lvl w:ilvl="8" w:tplc="4009001B" w:tentative="1">
+      <w:start w:val="1"/>
+      <w:numFmt w:val="lowerRoman"/>
+      <w:lvlText w:val="%9."/>
+      <w:lvlJc w:val="right"/>
+      <w:pPr>
+        <w:ind w:left="6480" w:hanging="180"/>
+      </w:pPr>
+    </w:lvl>
+  </w:abstractNum>
+  <w:abstractNum w:abstractNumId="11" w15:restartNumberingAfterBreak="0">
+    <w:nsid w:val="316071C3"/>
+    <w:multiLevelType w:val="hybridMultilevel"/>
+    <w:tmpl w:val="9300F658"/>
+    <w:lvl w:ilvl="0" w:tplc="4009000F">
+      <w:start w:val="1"/>
+      <w:numFmt w:val="decimal"/>
+      <w:lvlText w:val="%1."/>
+      <w:lvlJc w:val="left"/>
+      <w:pPr>
+        <w:ind w:left="720" w:hanging="360"/>
+      </w:pPr>
+      <w:rPr>
+        <w:rFonts w:hint="default"/>
+      </w:rPr>
+    </w:lvl>
+    <w:lvl w:ilvl="1" w:tplc="40090019" w:tentative="1">
+      <w:start w:val="1"/>
+      <w:numFmt w:val="lowerLetter"/>
+      <w:lvlText w:val="%2."/>
+      <w:lvlJc w:val="left"/>
+      <w:pPr>
+        <w:ind w:left="1440" w:hanging="360"/>
+      </w:pPr>
+    </w:lvl>
+    <w:lvl w:ilvl="2" w:tplc="4009001B" w:tentative="1">
+      <w:start w:val="1"/>
+      <w:numFmt w:val="lowerRoman"/>
+      <w:lvlText w:val="%3."/>
+      <w:lvlJc w:val="right"/>
+      <w:pPr>
+        <w:ind w:left="2160" w:hanging="180"/>
+      </w:pPr>
+    </w:lvl>
+    <w:lvl w:ilvl="3" w:tplc="4009000F" w:tentative="1">
+      <w:start w:val="1"/>
+      <w:numFmt w:val="decimal"/>
+      <w:lvlText w:val="%4."/>
+      <w:lvlJc w:val="left"/>
+      <w:pPr>
+        <w:ind w:left="2880" w:hanging="360"/>
+      </w:pPr>
+    </w:lvl>
+    <w:lvl w:ilvl="4" w:tplc="40090019" w:tentative="1">
+      <w:start w:val="1"/>
+      <w:numFmt w:val="lowerLetter"/>
+      <w:lvlText w:val="%5."/>
+      <w:lvlJc w:val="left"/>
+      <w:pPr>
+        <w:ind w:left="3600" w:hanging="360"/>
+      </w:pPr>
+    </w:lvl>
+    <w:lvl w:ilvl="5" w:tplc="4009001B" w:tentative="1">
+      <w:start w:val="1"/>
+      <w:numFmt w:val="lowerRoman"/>
+      <w:lvlText w:val="%6."/>
+      <w:lvlJc w:val="right"/>
+      <w:pPr>
+        <w:ind w:left="4320" w:hanging="180"/>
+      </w:pPr>
+    </w:lvl>
+    <w:lvl w:ilvl="6" w:tplc="4009000F" w:tentative="1">
+      <w:start w:val="1"/>
+      <w:numFmt w:val="decimal"/>
+      <w:lvlText w:val="%7."/>
+      <w:lvlJc w:val="left"/>
+      <w:pPr>
+        <w:ind w:left="5040" w:hanging="360"/>
+      </w:pPr>
+    </w:lvl>
+    <w:lvl w:ilvl="7" w:tplc="40090019" w:tentative="1">
+      <w:start w:val="1"/>
+      <w:numFmt w:val="lowerLetter"/>
+      <w:lvlText w:val="%8."/>
+      <w:lvlJc w:val="left"/>
+      <w:pPr>
+        <w:ind w:left="5760" w:hanging="360"/>
+      </w:pPr>
+    </w:lvl>
+    <w:lvl w:ilvl="8" w:tplc="4009001B" w:tentative="1">
+      <w:start w:val="1"/>
+      <w:numFmt w:val="lowerRoman"/>
+      <w:lvlText w:val="%9."/>
+      <w:lvlJc w:val="right"/>
+      <w:pPr>
+        <w:ind w:left="6480" w:hanging="180"/>
+      </w:pPr>
+    </w:lvl>
+  </w:abstractNum>
+  <w:abstractNum w:abstractNumId="12" w15:restartNumberingAfterBreak="0">
+    <w:nsid w:val="33394984"/>
+    <w:multiLevelType w:val="hybridMultilevel"/>
+    <w:tmpl w:val="5F781180"/>
+    <w:lvl w:ilvl="0" w:tplc="E1E0078E">
+      <w:start w:val="1"/>
+      <w:numFmt w:val="decimal"/>
+      <w:lvlText w:val="%1."/>
+      <w:lvlJc w:val="left"/>
+      <w:pPr>
+        <w:ind w:left="720" w:hanging="360"/>
+      </w:pPr>
+      <w:rPr>
+        <w:rFonts w:ascii="Consolas" w:eastAsiaTheme="minorHAnsi" w:hAnsi="Consolas" w:cstheme="minorBidi"/>
+      </w:rPr>
+    </w:lvl>
+    <w:lvl w:ilvl="1" w:tplc="40090019" w:tentative="1">
+      <w:start w:val="1"/>
+      <w:numFmt w:val="lowerLetter"/>
+      <w:lvlText w:val="%2."/>
+      <w:lvlJc w:val="left"/>
+      <w:pPr>
+        <w:ind w:left="1440" w:hanging="360"/>
+      </w:pPr>
+    </w:lvl>
+    <w:lvl w:ilvl="2" w:tplc="4009001B" w:tentative="1">
+      <w:start w:val="1"/>
+      <w:numFmt w:val="lowerRoman"/>
+      <w:lvlText w:val="%3."/>
+      <w:lvlJc w:val="right"/>
+      <w:pPr>
+        <w:ind w:left="2160" w:hanging="180"/>
+      </w:pPr>
+    </w:lvl>
+    <w:lvl w:ilvl="3" w:tplc="4009000F" w:tentative="1">
+      <w:start w:val="1"/>
+      <w:numFmt w:val="decimal"/>
+      <w:lvlText w:val="%4."/>
+      <w:lvlJc w:val="left"/>
+      <w:pPr>
+        <w:ind w:left="2880" w:hanging="360"/>
+      </w:pPr>
+    </w:lvl>
+    <w:lvl w:ilvl="4" w:tplc="40090019" w:tentative="1">
+      <w:start w:val="1"/>
+      <w:numFmt w:val="lowerLetter"/>
+      <w:lvlText w:val="%5."/>
+      <w:lvlJc w:val="left"/>
+      <w:pPr>
+        <w:ind w:left="3600" w:hanging="360"/>
+      </w:pPr>
+    </w:lvl>
+    <w:lvl w:ilvl="5" w:tplc="4009001B" w:tentative="1">
+      <w:start w:val="1"/>
+      <w:numFmt w:val="lowerRoman"/>
+      <w:lvlText w:val="%6."/>
+      <w:lvlJc w:val="right"/>
+      <w:pPr>
+        <w:ind w:left="4320" w:hanging="180"/>
+      </w:pPr>
+    </w:lvl>
+    <w:lvl w:ilvl="6" w:tplc="4009000F" w:tentative="1">
+      <w:start w:val="1"/>
+      <w:numFmt w:val="decimal"/>
+      <w:lvlText w:val="%7."/>
+      <w:lvlJc w:val="left"/>
+      <w:pPr>
+        <w:ind w:left="5040" w:hanging="360"/>
+      </w:pPr>
+    </w:lvl>
+    <w:lvl w:ilvl="7" w:tplc="40090019" w:tentative="1">
+      <w:start w:val="1"/>
+      <w:numFmt w:val="lowerLetter"/>
+      <w:lvlText w:val="%8."/>
+      <w:lvlJc w:val="left"/>
+      <w:pPr>
+        <w:ind w:left="5760" w:hanging="360"/>
+      </w:pPr>
+    </w:lvl>
+    <w:lvl w:ilvl="8" w:tplc="4009001B" w:tentative="1">
+      <w:start w:val="1"/>
+      <w:numFmt w:val="lowerRoman"/>
+      <w:lvlText w:val="%9."/>
+      <w:lvlJc w:val="right"/>
+      <w:pPr>
+        <w:ind w:left="6480" w:hanging="180"/>
+      </w:pPr>
+    </w:lvl>
+  </w:abstractNum>
+  <w:abstractNum w:abstractNumId="13" w15:restartNumberingAfterBreak="0">
     <w:nsid w:val="33BD1567"/>
     <w:multiLevelType w:val="hybridMultilevel"/>
     <w:tmpl w:val="72209928"/>
@@ -834,7 +1490,7 @@
       </w:pPr>
     </w:lvl>
   </w:abstractNum>
-  <w:abstractNum w:abstractNumId="7" w15:restartNumberingAfterBreak="0">
+  <w:abstractNum w:abstractNumId="14" w15:restartNumberingAfterBreak="0">
     <w:nsid w:val="35BD4B09"/>
     <w:multiLevelType w:val="hybridMultilevel"/>
     <w:tmpl w:val="41C6CD22"/>
@@ -923,7 +1579,7 @@
       </w:pPr>
     </w:lvl>
   </w:abstractNum>
-  <w:abstractNum w:abstractNumId="8" w15:restartNumberingAfterBreak="0">
+  <w:abstractNum w:abstractNumId="15" w15:restartNumberingAfterBreak="0">
     <w:nsid w:val="3C252198"/>
     <w:multiLevelType w:val="hybridMultilevel"/>
     <w:tmpl w:val="0306480C"/>
@@ -1009,7 +1665,7 @@
       </w:pPr>
     </w:lvl>
   </w:abstractNum>
-  <w:abstractNum w:abstractNumId="9" w15:restartNumberingAfterBreak="0">
+  <w:abstractNum w:abstractNumId="16" w15:restartNumberingAfterBreak="0">
     <w:nsid w:val="3E8773F3"/>
     <w:multiLevelType w:val="hybridMultilevel"/>
     <w:tmpl w:val="AF3AF660"/>
@@ -1098,7 +1754,7 @@
       </w:pPr>
     </w:lvl>
   </w:abstractNum>
-  <w:abstractNum w:abstractNumId="10" w15:restartNumberingAfterBreak="0">
+  <w:abstractNum w:abstractNumId="17" w15:restartNumberingAfterBreak="0">
     <w:nsid w:val="40F239DC"/>
     <w:multiLevelType w:val="hybridMultilevel"/>
     <w:tmpl w:val="F65833D0"/>
@@ -1211,7 +1867,120 @@
       </w:rPr>
     </w:lvl>
   </w:abstractNum>
-  <w:abstractNum w:abstractNumId="11" w15:restartNumberingAfterBreak="0">
+  <w:abstractNum w:abstractNumId="18" w15:restartNumberingAfterBreak="0">
+    <w:nsid w:val="44AA6369"/>
+    <w:multiLevelType w:val="hybridMultilevel"/>
+    <w:tmpl w:val="E0A24A3C"/>
+    <w:lvl w:ilvl="0" w:tplc="40090001">
+      <w:start w:val="1"/>
+      <w:numFmt w:val="bullet"/>
+      <w:lvlText w:val=""/>
+      <w:lvlJc w:val="left"/>
+      <w:pPr>
+        <w:ind w:left="720" w:hanging="360"/>
+      </w:pPr>
+      <w:rPr>
+        <w:rFonts w:ascii="Symbol" w:hAnsi="Symbol" w:hint="default"/>
+      </w:rPr>
+    </w:lvl>
+    <w:lvl w:ilvl="1" w:tplc="40090003" w:tentative="1">
+      <w:start w:val="1"/>
+      <w:numFmt w:val="bullet"/>
+      <w:lvlText w:val="o"/>
+      <w:lvlJc w:val="left"/>
+      <w:pPr>
+        <w:ind w:left="1440" w:hanging="360"/>
+      </w:pPr>
+      <w:rPr>
+        <w:rFonts w:ascii="Courier New" w:hAnsi="Courier New" w:cs="Courier New" w:hint="default"/>
+      </w:rPr>
+    </w:lvl>
+    <w:lvl w:ilvl="2" w:tplc="40090005" w:tentative="1">
+      <w:start w:val="1"/>
+      <w:numFmt w:val="bullet"/>
+      <w:lvlText w:val=""/>
+      <w:lvlJc w:val="left"/>
+      <w:pPr>
+        <w:ind w:left="2160" w:hanging="360"/>
+      </w:pPr>
+      <w:rPr>
+        <w:rFonts w:ascii="Wingdings" w:hAnsi="Wingdings" w:hint="default"/>
+      </w:rPr>
+    </w:lvl>
+    <w:lvl w:ilvl="3" w:tplc="40090001" w:tentative="1">
+      <w:start w:val="1"/>
+      <w:numFmt w:val="bullet"/>
+      <w:lvlText w:val=""/>
+      <w:lvlJc w:val="left"/>
+      <w:pPr>
+        <w:ind w:left="2880" w:hanging="360"/>
+      </w:pPr>
+      <w:rPr>
+        <w:rFonts w:ascii="Symbol" w:hAnsi="Symbol" w:hint="default"/>
+      </w:rPr>
+    </w:lvl>
+    <w:lvl w:ilvl="4" w:tplc="40090003" w:tentative="1">
+      <w:start w:val="1"/>
+      <w:numFmt w:val="bullet"/>
+      <w:lvlText w:val="o"/>
+      <w:lvlJc w:val="left"/>
+      <w:pPr>
+        <w:ind w:left="3600" w:hanging="360"/>
+      </w:pPr>
+      <w:rPr>
+        <w:rFonts w:ascii="Courier New" w:hAnsi="Courier New" w:cs="Courier New" w:hint="default"/>
+      </w:rPr>
+    </w:lvl>
+    <w:lvl w:ilvl="5" w:tplc="40090005" w:tentative="1">
+      <w:start w:val="1"/>
+      <w:numFmt w:val="bullet"/>
+      <w:lvlText w:val=""/>
+      <w:lvlJc w:val="left"/>
+      <w:pPr>
+        <w:ind w:left="4320" w:hanging="360"/>
+      </w:pPr>
+      <w:rPr>
+        <w:rFonts w:ascii="Wingdings" w:hAnsi="Wingdings" w:hint="default"/>
+      </w:rPr>
+    </w:lvl>
+    <w:lvl w:ilvl="6" w:tplc="40090001" w:tentative="1">
+      <w:start w:val="1"/>
+      <w:numFmt w:val="bullet"/>
+      <w:lvlText w:val=""/>
+      <w:lvlJc w:val="left"/>
+      <w:pPr>
+        <w:ind w:left="5040" w:hanging="360"/>
+      </w:pPr>
+      <w:rPr>
+        <w:rFonts w:ascii="Symbol" w:hAnsi="Symbol" w:hint="default"/>
+      </w:rPr>
+    </w:lvl>
+    <w:lvl w:ilvl="7" w:tplc="40090003" w:tentative="1">
+      <w:start w:val="1"/>
+      <w:numFmt w:val="bullet"/>
+      <w:lvlText w:val="o"/>
+      <w:lvlJc w:val="left"/>
+      <w:pPr>
+        <w:ind w:left="5760" w:hanging="360"/>
+      </w:pPr>
+      <w:rPr>
+        <w:rFonts w:ascii="Courier New" w:hAnsi="Courier New" w:cs="Courier New" w:hint="default"/>
+      </w:rPr>
+    </w:lvl>
+    <w:lvl w:ilvl="8" w:tplc="40090005" w:tentative="1">
+      <w:start w:val="1"/>
+      <w:numFmt w:val="bullet"/>
+      <w:lvlText w:val=""/>
+      <w:lvlJc w:val="left"/>
+      <w:pPr>
+        <w:ind w:left="6480" w:hanging="360"/>
+      </w:pPr>
+      <w:rPr>
+        <w:rFonts w:ascii="Wingdings" w:hAnsi="Wingdings" w:hint="default"/>
+      </w:rPr>
+    </w:lvl>
+  </w:abstractNum>
+  <w:abstractNum w:abstractNumId="19" w15:restartNumberingAfterBreak="0">
     <w:nsid w:val="53D845E6"/>
     <w:multiLevelType w:val="hybridMultilevel"/>
     <w:tmpl w:val="A4DE74EA"/>
@@ -1324,7 +2093,7 @@
       </w:rPr>
     </w:lvl>
   </w:abstractNum>
-  <w:abstractNum w:abstractNumId="12" w15:restartNumberingAfterBreak="0">
+  <w:abstractNum w:abstractNumId="20" w15:restartNumberingAfterBreak="0">
     <w:nsid w:val="554A3077"/>
     <w:multiLevelType w:val="hybridMultilevel"/>
     <w:tmpl w:val="20DAA44C"/>
@@ -1413,7 +2182,7 @@
       </w:pPr>
     </w:lvl>
   </w:abstractNum>
-  <w:abstractNum w:abstractNumId="13" w15:restartNumberingAfterBreak="0">
+  <w:abstractNum w:abstractNumId="21" w15:restartNumberingAfterBreak="0">
     <w:nsid w:val="5BE76591"/>
     <w:multiLevelType w:val="hybridMultilevel"/>
     <w:tmpl w:val="78526CF0"/>
@@ -1502,7 +2271,7 @@
       </w:pPr>
     </w:lvl>
   </w:abstractNum>
-  <w:abstractNum w:abstractNumId="14" w15:restartNumberingAfterBreak="0">
+  <w:abstractNum w:abstractNumId="22" w15:restartNumberingAfterBreak="0">
     <w:nsid w:val="5E215914"/>
     <w:multiLevelType w:val="hybridMultilevel"/>
     <w:tmpl w:val="676C1498"/>
@@ -1591,7 +2360,7 @@
       </w:pPr>
     </w:lvl>
   </w:abstractNum>
-  <w:abstractNum w:abstractNumId="15" w15:restartNumberingAfterBreak="0">
+  <w:abstractNum w:abstractNumId="23" w15:restartNumberingAfterBreak="0">
     <w:nsid w:val="5F440225"/>
     <w:multiLevelType w:val="hybridMultilevel"/>
     <w:tmpl w:val="06123296"/>
@@ -1704,7 +2473,7 @@
       </w:rPr>
     </w:lvl>
   </w:abstractNum>
-  <w:abstractNum w:abstractNumId="16" w15:restartNumberingAfterBreak="0">
+  <w:abstractNum w:abstractNumId="24" w15:restartNumberingAfterBreak="0">
     <w:nsid w:val="618C7F64"/>
     <w:multiLevelType w:val="hybridMultilevel"/>
     <w:tmpl w:val="BE32356E"/>
@@ -1793,7 +2562,7 @@
       </w:pPr>
     </w:lvl>
   </w:abstractNum>
-  <w:abstractNum w:abstractNumId="17" w15:restartNumberingAfterBreak="0">
+  <w:abstractNum w:abstractNumId="25" w15:restartNumberingAfterBreak="0">
     <w:nsid w:val="647F1B99"/>
     <w:multiLevelType w:val="hybridMultilevel"/>
     <w:tmpl w:val="F70063EC"/>
@@ -1906,7 +2675,7 @@
       </w:rPr>
     </w:lvl>
   </w:abstractNum>
-  <w:abstractNum w:abstractNumId="18" w15:restartNumberingAfterBreak="0">
+  <w:abstractNum w:abstractNumId="26" w15:restartNumberingAfterBreak="0">
     <w:nsid w:val="6BC527C0"/>
     <w:multiLevelType w:val="hybridMultilevel"/>
     <w:tmpl w:val="6E1ED480"/>
@@ -2019,7 +2788,7 @@
       </w:rPr>
     </w:lvl>
   </w:abstractNum>
-  <w:abstractNum w:abstractNumId="19" w15:restartNumberingAfterBreak="0">
+  <w:abstractNum w:abstractNumId="27" w15:restartNumberingAfterBreak="0">
     <w:nsid w:val="6D8F4F32"/>
     <w:multiLevelType w:val="hybridMultilevel"/>
     <w:tmpl w:val="6262B14E"/>
@@ -2108,7 +2877,7 @@
       </w:pPr>
     </w:lvl>
   </w:abstractNum>
-  <w:abstractNum w:abstractNumId="20" w15:restartNumberingAfterBreak="0">
+  <w:abstractNum w:abstractNumId="28" w15:restartNumberingAfterBreak="0">
     <w:nsid w:val="75DC3914"/>
     <w:multiLevelType w:val="hybridMultilevel"/>
     <w:tmpl w:val="D902D04C"/>
@@ -2221,7 +2990,120 @@
       </w:rPr>
     </w:lvl>
   </w:abstractNum>
-  <w:abstractNum w:abstractNumId="21" w15:restartNumberingAfterBreak="0">
+  <w:abstractNum w:abstractNumId="29" w15:restartNumberingAfterBreak="0">
+    <w:nsid w:val="76950DC0"/>
+    <w:multiLevelType w:val="hybridMultilevel"/>
+    <w:tmpl w:val="75BAF4F6"/>
+    <w:lvl w:ilvl="0" w:tplc="40090001">
+      <w:start w:val="1"/>
+      <w:numFmt w:val="bullet"/>
+      <w:lvlText w:val=""/>
+      <w:lvlJc w:val="left"/>
+      <w:pPr>
+        <w:ind w:left="720" w:hanging="360"/>
+      </w:pPr>
+      <w:rPr>
+        <w:rFonts w:ascii="Symbol" w:hAnsi="Symbol" w:hint="default"/>
+      </w:rPr>
+    </w:lvl>
+    <w:lvl w:ilvl="1" w:tplc="40090003" w:tentative="1">
+      <w:start w:val="1"/>
+      <w:numFmt w:val="bullet"/>
+      <w:lvlText w:val="o"/>
+      <w:lvlJc w:val="left"/>
+      <w:pPr>
+        <w:ind w:left="1440" w:hanging="360"/>
+      </w:pPr>
+      <w:rPr>
+        <w:rFonts w:ascii="Courier New" w:hAnsi="Courier New" w:cs="Courier New" w:hint="default"/>
+      </w:rPr>
+    </w:lvl>
+    <w:lvl w:ilvl="2" w:tplc="40090005" w:tentative="1">
+      <w:start w:val="1"/>
+      <w:numFmt w:val="bullet"/>
+      <w:lvlText w:val=""/>
+      <w:lvlJc w:val="left"/>
+      <w:pPr>
+        <w:ind w:left="2160" w:hanging="360"/>
+      </w:pPr>
+      <w:rPr>
+        <w:rFonts w:ascii="Wingdings" w:hAnsi="Wingdings" w:hint="default"/>
+      </w:rPr>
+    </w:lvl>
+    <w:lvl w:ilvl="3" w:tplc="40090001" w:tentative="1">
+      <w:start w:val="1"/>
+      <w:numFmt w:val="bullet"/>
+      <w:lvlText w:val=""/>
+      <w:lvlJc w:val="left"/>
+      <w:pPr>
+        <w:ind w:left="2880" w:hanging="360"/>
+      </w:pPr>
+      <w:rPr>
+        <w:rFonts w:ascii="Symbol" w:hAnsi="Symbol" w:hint="default"/>
+      </w:rPr>
+    </w:lvl>
+    <w:lvl w:ilvl="4" w:tplc="40090003" w:tentative="1">
+      <w:start w:val="1"/>
+      <w:numFmt w:val="bullet"/>
+      <w:lvlText w:val="o"/>
+      <w:lvlJc w:val="left"/>
+      <w:pPr>
+        <w:ind w:left="3600" w:hanging="360"/>
+      </w:pPr>
+      <w:rPr>
+        <w:rFonts w:ascii="Courier New" w:hAnsi="Courier New" w:cs="Courier New" w:hint="default"/>
+      </w:rPr>
+    </w:lvl>
+    <w:lvl w:ilvl="5" w:tplc="40090005" w:tentative="1">
+      <w:start w:val="1"/>
+      <w:numFmt w:val="bullet"/>
+      <w:lvlText w:val=""/>
+      <w:lvlJc w:val="left"/>
+      <w:pPr>
+        <w:ind w:left="4320" w:hanging="360"/>
+      </w:pPr>
+      <w:rPr>
+        <w:rFonts w:ascii="Wingdings" w:hAnsi="Wingdings" w:hint="default"/>
+      </w:rPr>
+    </w:lvl>
+    <w:lvl w:ilvl="6" w:tplc="40090001" w:tentative="1">
+      <w:start w:val="1"/>
+      <w:numFmt w:val="bullet"/>
+      <w:lvlText w:val=""/>
+      <w:lvlJc w:val="left"/>
+      <w:pPr>
+        <w:ind w:left="5040" w:hanging="360"/>
+      </w:pPr>
+      <w:rPr>
+        <w:rFonts w:ascii="Symbol" w:hAnsi="Symbol" w:hint="default"/>
+      </w:rPr>
+    </w:lvl>
+    <w:lvl w:ilvl="7" w:tplc="40090003" w:tentative="1">
+      <w:start w:val="1"/>
+      <w:numFmt w:val="bullet"/>
+      <w:lvlText w:val="o"/>
+      <w:lvlJc w:val="left"/>
+      <w:pPr>
+        <w:ind w:left="5760" w:hanging="360"/>
+      </w:pPr>
+      <w:rPr>
+        <w:rFonts w:ascii="Courier New" w:hAnsi="Courier New" w:cs="Courier New" w:hint="default"/>
+      </w:rPr>
+    </w:lvl>
+    <w:lvl w:ilvl="8" w:tplc="40090005" w:tentative="1">
+      <w:start w:val="1"/>
+      <w:numFmt w:val="bullet"/>
+      <w:lvlText w:val=""/>
+      <w:lvlJc w:val="left"/>
+      <w:pPr>
+        <w:ind w:left="6480" w:hanging="360"/>
+      </w:pPr>
+      <w:rPr>
+        <w:rFonts w:ascii="Wingdings" w:hAnsi="Wingdings" w:hint="default"/>
+      </w:rPr>
+    </w:lvl>
+  </w:abstractNum>
+  <w:abstractNum w:abstractNumId="30" w15:restartNumberingAfterBreak="0">
     <w:nsid w:val="7731670F"/>
     <w:multiLevelType w:val="hybridMultilevel"/>
     <w:tmpl w:val="059A4396"/>
@@ -2334,7 +3216,7 @@
       </w:rPr>
     </w:lvl>
   </w:abstractNum>
-  <w:abstractNum w:abstractNumId="22" w15:restartNumberingAfterBreak="0">
+  <w:abstractNum w:abstractNumId="31" w15:restartNumberingAfterBreak="0">
     <w:nsid w:val="7A403091"/>
     <w:multiLevelType w:val="hybridMultilevel"/>
     <w:tmpl w:val="F15AB27C"/>
@@ -2423,7 +3305,96 @@
       </w:pPr>
     </w:lvl>
   </w:abstractNum>
-  <w:abstractNum w:abstractNumId="23" w15:restartNumberingAfterBreak="0">
+  <w:abstractNum w:abstractNumId="32" w15:restartNumberingAfterBreak="0">
+    <w:nsid w:val="7A817803"/>
+    <w:multiLevelType w:val="hybridMultilevel"/>
+    <w:tmpl w:val="78F85F98"/>
+    <w:lvl w:ilvl="0" w:tplc="4009000F">
+      <w:start w:val="1"/>
+      <w:numFmt w:val="decimal"/>
+      <w:lvlText w:val="%1."/>
+      <w:lvlJc w:val="left"/>
+      <w:pPr>
+        <w:ind w:left="720" w:hanging="360"/>
+      </w:pPr>
+      <w:rPr>
+        <w:rFonts w:hint="default"/>
+      </w:rPr>
+    </w:lvl>
+    <w:lvl w:ilvl="1" w:tplc="40090019" w:tentative="1">
+      <w:start w:val="1"/>
+      <w:numFmt w:val="lowerLetter"/>
+      <w:lvlText w:val="%2."/>
+      <w:lvlJc w:val="left"/>
+      <w:pPr>
+        <w:ind w:left="1440" w:hanging="360"/>
+      </w:pPr>
+    </w:lvl>
+    <w:lvl w:ilvl="2" w:tplc="4009001B" w:tentative="1">
+      <w:start w:val="1"/>
+      <w:numFmt w:val="lowerRoman"/>
+      <w:lvlText w:val="%3."/>
+      <w:lvlJc w:val="right"/>
+      <w:pPr>
+        <w:ind w:left="2160" w:hanging="180"/>
+      </w:pPr>
+    </w:lvl>
+    <w:lvl w:ilvl="3" w:tplc="4009000F" w:tentative="1">
+      <w:start w:val="1"/>
+      <w:numFmt w:val="decimal"/>
+      <w:lvlText w:val="%4."/>
+      <w:lvlJc w:val="left"/>
+      <w:pPr>
+        <w:ind w:left="2880" w:hanging="360"/>
+      </w:pPr>
+    </w:lvl>
+    <w:lvl w:ilvl="4" w:tplc="40090019" w:tentative="1">
+      <w:start w:val="1"/>
+      <w:numFmt w:val="lowerLetter"/>
+      <w:lvlText w:val="%5."/>
+      <w:lvlJc w:val="left"/>
+      <w:pPr>
+        <w:ind w:left="3600" w:hanging="360"/>
+      </w:pPr>
+    </w:lvl>
+    <w:lvl w:ilvl="5" w:tplc="4009001B" w:tentative="1">
+      <w:start w:val="1"/>
+      <w:numFmt w:val="lowerRoman"/>
+      <w:lvlText w:val="%6."/>
+      <w:lvlJc w:val="right"/>
+      <w:pPr>
+        <w:ind w:left="4320" w:hanging="180"/>
+      </w:pPr>
+    </w:lvl>
+    <w:lvl w:ilvl="6" w:tplc="4009000F" w:tentative="1">
+      <w:start w:val="1"/>
+      <w:numFmt w:val="decimal"/>
+      <w:lvlText w:val="%7."/>
+      <w:lvlJc w:val="left"/>
+      <w:pPr>
+        <w:ind w:left="5040" w:hanging="360"/>
+      </w:pPr>
+    </w:lvl>
+    <w:lvl w:ilvl="7" w:tplc="40090019" w:tentative="1">
+      <w:start w:val="1"/>
+      <w:numFmt w:val="lowerLetter"/>
+      <w:lvlText w:val="%8."/>
+      <w:lvlJc w:val="left"/>
+      <w:pPr>
+        <w:ind w:left="5760" w:hanging="360"/>
+      </w:pPr>
+    </w:lvl>
+    <w:lvl w:ilvl="8" w:tplc="4009001B" w:tentative="1">
+      <w:start w:val="1"/>
+      <w:numFmt w:val="lowerRoman"/>
+      <w:lvlText w:val="%9."/>
+      <w:lvlJc w:val="right"/>
+      <w:pPr>
+        <w:ind w:left="6480" w:hanging="180"/>
+      </w:pPr>
+    </w:lvl>
+  </w:abstractNum>
+  <w:abstractNum w:abstractNumId="33" w15:restartNumberingAfterBreak="0">
     <w:nsid w:val="7DF20C1D"/>
     <w:multiLevelType w:val="hybridMultilevel"/>
     <w:tmpl w:val="F124A8AA"/>
@@ -2512,7 +3483,7 @@
       </w:pPr>
     </w:lvl>
   </w:abstractNum>
-  <w:abstractNum w:abstractNumId="24" w15:restartNumberingAfterBreak="0">
+  <w:abstractNum w:abstractNumId="34" w15:restartNumberingAfterBreak="0">
     <w:nsid w:val="7E7225BF"/>
     <w:multiLevelType w:val="hybridMultilevel"/>
     <w:tmpl w:val="F85807A2"/>
@@ -2602,79 +3573,109 @@
     </w:lvl>
   </w:abstractNum>
   <w:num w:numId="1">
-    <w:abstractNumId w:val="20"/>
+    <w:abstractNumId w:val="28"/>
   </w:num>
   <w:num w:numId="2">
-    <w:abstractNumId w:val="3"/>
+    <w:abstractNumId w:val="6"/>
   </w:num>
   <w:num w:numId="3">
-    <w:abstractNumId w:val="21"/>
+    <w:abstractNumId w:val="30"/>
   </w:num>
   <w:num w:numId="4">
-    <w:abstractNumId w:val="22"/>
+    <w:abstractNumId w:val="31"/>
   </w:num>
   <w:num w:numId="5">
-    <w:abstractNumId w:val="18"/>
+    <w:abstractNumId w:val="26"/>
   </w:num>
   <w:num w:numId="6">
-    <w:abstractNumId w:val="11"/>
+    <w:abstractNumId w:val="19"/>
   </w:num>
   <w:num w:numId="7">
-    <w:abstractNumId w:val="23"/>
+    <w:abstractNumId w:val="33"/>
   </w:num>
   <w:num w:numId="8">
-    <w:abstractNumId w:val="14"/>
+    <w:abstractNumId w:val="22"/>
   </w:num>
   <w:num w:numId="9">
     <w:abstractNumId w:val="0"/>
   </w:num>
   <w:num w:numId="10">
-    <w:abstractNumId w:val="16"/>
+    <w:abstractNumId w:val="24"/>
   </w:num>
   <w:num w:numId="11">
-    <w:abstractNumId w:val="24"/>
+    <w:abstractNumId w:val="34"/>
   </w:num>
   <w:num w:numId="12">
-    <w:abstractNumId w:val="5"/>
+    <w:abstractNumId w:val="8"/>
   </w:num>
   <w:num w:numId="13">
-    <w:abstractNumId w:val="4"/>
+    <w:abstractNumId w:val="7"/>
   </w:num>
   <w:num w:numId="14">
-    <w:abstractNumId w:val="8"/>
+    <w:abstractNumId w:val="15"/>
   </w:num>
   <w:num w:numId="15">
-    <w:abstractNumId w:val="6"/>
+    <w:abstractNumId w:val="13"/>
   </w:num>
   <w:num w:numId="16">
-    <w:abstractNumId w:val="9"/>
+    <w:abstractNumId w:val="16"/>
   </w:num>
   <w:num w:numId="17">
     <w:abstractNumId w:val="1"/>
   </w:num>
   <w:num w:numId="18">
-    <w:abstractNumId w:val="19"/>
+    <w:abstractNumId w:val="27"/>
   </w:num>
   <w:num w:numId="19">
-    <w:abstractNumId w:val="15"/>
+    <w:abstractNumId w:val="23"/>
   </w:num>
   <w:num w:numId="20">
-    <w:abstractNumId w:val="10"/>
+    <w:abstractNumId w:val="17"/>
   </w:num>
   <w:num w:numId="21">
-    <w:abstractNumId w:val="17"/>
+    <w:abstractNumId w:val="25"/>
   </w:num>
   <w:num w:numId="22">
-    <w:abstractNumId w:val="7"/>
+    <w:abstractNumId w:val="14"/>
   </w:num>
   <w:num w:numId="23">
-    <w:abstractNumId w:val="13"/>
+    <w:abstractNumId w:val="21"/>
   </w:num>
   <w:num w:numId="24">
     <w:abstractNumId w:val="2"/>
   </w:num>
   <w:num w:numId="25">
+    <w:abstractNumId w:val="20"/>
+  </w:num>
+  <w:num w:numId="26">
+    <w:abstractNumId w:val="32"/>
+  </w:num>
+  <w:num w:numId="27">
+    <w:abstractNumId w:val="5"/>
+  </w:num>
+  <w:num w:numId="28">
     <w:abstractNumId w:val="12"/>
+  </w:num>
+  <w:num w:numId="29">
+    <w:abstractNumId w:val="10"/>
+  </w:num>
+  <w:num w:numId="30">
+    <w:abstractNumId w:val="18"/>
+  </w:num>
+  <w:num w:numId="31">
+    <w:abstractNumId w:val="29"/>
+  </w:num>
+  <w:num w:numId="32">
+    <w:abstractNumId w:val="11"/>
+  </w:num>
+  <w:num w:numId="33">
+    <w:abstractNumId w:val="3"/>
+  </w:num>
+  <w:num w:numId="34">
+    <w:abstractNumId w:val="9"/>
+  </w:num>
+  <w:num w:numId="35">
+    <w:abstractNumId w:val="4"/>
   </w:num>
 </w:numbering>
 </file>

</xml_diff>

<commit_message>
revision of basics of C and implementation of Stack and Queue
</commit_message>
<xml_diff>
--- a/DSA - Internshala.docx
+++ b/DSA - Internshala.docx
@@ -62,7 +62,7 @@
           <w:sz w:val="48"/>
           <w:szCs w:val="48"/>
         </w:rPr>
-        <w:t>Stacks and Queues</w:t>
+        <w:t>Linear Linked List</w:t>
       </w:r>
     </w:p>
     <w:p>
@@ -95,63 +95,8 @@
           <w:sz w:val="40"/>
           <w:szCs w:val="40"/>
         </w:rPr>
-        <w:t>Fundamentals of stack</w:t>
+        <w:t>Basics of Linear Linked List</w:t>
       </w:r>
-    </w:p>
-    <w:p>
-      <w:pPr>
-        <w:spacing w:before="240"/>
-        <w:jc w:val="both"/>
-        <w:rPr>
-          <w:rFonts w:ascii="Consolas" w:hAnsi="Consolas"/>
-          <w:sz w:val="24"/>
-          <w:szCs w:val="24"/>
-        </w:rPr>
-      </w:pPr>
-    </w:p>
-    <w:p>
-      <w:pPr>
-        <w:spacing w:before="240"/>
-        <w:jc w:val="both"/>
-        <w:rPr>
-          <w:rFonts w:ascii="Consolas" w:hAnsi="Consolas"/>
-          <w:sz w:val="24"/>
-          <w:szCs w:val="24"/>
-        </w:rPr>
-      </w:pPr>
-    </w:p>
-    <w:p>
-      <w:pPr>
-        <w:spacing w:before="240"/>
-        <w:jc w:val="both"/>
-        <w:rPr>
-          <w:rFonts w:ascii="Consolas" w:hAnsi="Consolas"/>
-          <w:sz w:val="24"/>
-          <w:szCs w:val="24"/>
-        </w:rPr>
-      </w:pPr>
-    </w:p>
-    <w:p>
-      <w:pPr>
-        <w:spacing w:before="240"/>
-        <w:jc w:val="both"/>
-        <w:rPr>
-          <w:rFonts w:ascii="Consolas" w:hAnsi="Consolas"/>
-          <w:sz w:val="24"/>
-          <w:szCs w:val="24"/>
-        </w:rPr>
-      </w:pPr>
-    </w:p>
-    <w:p>
-      <w:pPr>
-        <w:spacing w:before="240"/>
-        <w:jc w:val="both"/>
-        <w:rPr>
-          <w:rFonts w:ascii="Consolas" w:hAnsi="Consolas"/>
-          <w:sz w:val="24"/>
-          <w:szCs w:val="24"/>
-        </w:rPr>
-      </w:pPr>
     </w:p>
     <w:p>
       <w:pPr>
@@ -310,6 +255,119 @@
     </w:lvl>
   </w:abstractNum>
   <w:abstractNum w:abstractNumId="1" w15:restartNumberingAfterBreak="0">
+    <w:nsid w:val="0AB316DE"/>
+    <w:multiLevelType w:val="hybridMultilevel"/>
+    <w:tmpl w:val="F7F62C1A"/>
+    <w:lvl w:ilvl="0" w:tplc="40090001">
+      <w:start w:val="1"/>
+      <w:numFmt w:val="bullet"/>
+      <w:lvlText w:val=""/>
+      <w:lvlJc w:val="left"/>
+      <w:pPr>
+        <w:ind w:left="720" w:hanging="360"/>
+      </w:pPr>
+      <w:rPr>
+        <w:rFonts w:ascii="Symbol" w:hAnsi="Symbol" w:hint="default"/>
+      </w:rPr>
+    </w:lvl>
+    <w:lvl w:ilvl="1" w:tplc="40090003">
+      <w:start w:val="1"/>
+      <w:numFmt w:val="bullet"/>
+      <w:lvlText w:val="o"/>
+      <w:lvlJc w:val="left"/>
+      <w:pPr>
+        <w:ind w:left="1440" w:hanging="360"/>
+      </w:pPr>
+      <w:rPr>
+        <w:rFonts w:ascii="Courier New" w:hAnsi="Courier New" w:cs="Courier New" w:hint="default"/>
+      </w:rPr>
+    </w:lvl>
+    <w:lvl w:ilvl="2" w:tplc="40090005" w:tentative="1">
+      <w:start w:val="1"/>
+      <w:numFmt w:val="bullet"/>
+      <w:lvlText w:val=""/>
+      <w:lvlJc w:val="left"/>
+      <w:pPr>
+        <w:ind w:left="2160" w:hanging="360"/>
+      </w:pPr>
+      <w:rPr>
+        <w:rFonts w:ascii="Wingdings" w:hAnsi="Wingdings" w:hint="default"/>
+      </w:rPr>
+    </w:lvl>
+    <w:lvl w:ilvl="3" w:tplc="40090001" w:tentative="1">
+      <w:start w:val="1"/>
+      <w:numFmt w:val="bullet"/>
+      <w:lvlText w:val=""/>
+      <w:lvlJc w:val="left"/>
+      <w:pPr>
+        <w:ind w:left="2880" w:hanging="360"/>
+      </w:pPr>
+      <w:rPr>
+        <w:rFonts w:ascii="Symbol" w:hAnsi="Symbol" w:hint="default"/>
+      </w:rPr>
+    </w:lvl>
+    <w:lvl w:ilvl="4" w:tplc="40090003" w:tentative="1">
+      <w:start w:val="1"/>
+      <w:numFmt w:val="bullet"/>
+      <w:lvlText w:val="o"/>
+      <w:lvlJc w:val="left"/>
+      <w:pPr>
+        <w:ind w:left="3600" w:hanging="360"/>
+      </w:pPr>
+      <w:rPr>
+        <w:rFonts w:ascii="Courier New" w:hAnsi="Courier New" w:cs="Courier New" w:hint="default"/>
+      </w:rPr>
+    </w:lvl>
+    <w:lvl w:ilvl="5" w:tplc="40090005" w:tentative="1">
+      <w:start w:val="1"/>
+      <w:numFmt w:val="bullet"/>
+      <w:lvlText w:val=""/>
+      <w:lvlJc w:val="left"/>
+      <w:pPr>
+        <w:ind w:left="4320" w:hanging="360"/>
+      </w:pPr>
+      <w:rPr>
+        <w:rFonts w:ascii="Wingdings" w:hAnsi="Wingdings" w:hint="default"/>
+      </w:rPr>
+    </w:lvl>
+    <w:lvl w:ilvl="6" w:tplc="40090001" w:tentative="1">
+      <w:start w:val="1"/>
+      <w:numFmt w:val="bullet"/>
+      <w:lvlText w:val=""/>
+      <w:lvlJc w:val="left"/>
+      <w:pPr>
+        <w:ind w:left="5040" w:hanging="360"/>
+      </w:pPr>
+      <w:rPr>
+        <w:rFonts w:ascii="Symbol" w:hAnsi="Symbol" w:hint="default"/>
+      </w:rPr>
+    </w:lvl>
+    <w:lvl w:ilvl="7" w:tplc="40090003" w:tentative="1">
+      <w:start w:val="1"/>
+      <w:numFmt w:val="bullet"/>
+      <w:lvlText w:val="o"/>
+      <w:lvlJc w:val="left"/>
+      <w:pPr>
+        <w:ind w:left="5760" w:hanging="360"/>
+      </w:pPr>
+      <w:rPr>
+        <w:rFonts w:ascii="Courier New" w:hAnsi="Courier New" w:cs="Courier New" w:hint="default"/>
+      </w:rPr>
+    </w:lvl>
+    <w:lvl w:ilvl="8" w:tplc="40090005" w:tentative="1">
+      <w:start w:val="1"/>
+      <w:numFmt w:val="bullet"/>
+      <w:lvlText w:val=""/>
+      <w:lvlJc w:val="left"/>
+      <w:pPr>
+        <w:ind w:left="6480" w:hanging="360"/>
+      </w:pPr>
+      <w:rPr>
+        <w:rFonts w:ascii="Wingdings" w:hAnsi="Wingdings" w:hint="default"/>
+      </w:rPr>
+    </w:lvl>
+  </w:abstractNum>
+  <w:abstractNum w:abstractNumId="2" w15:restartNumberingAfterBreak="0">
     <w:nsid w:val="0DA056F7"/>
     <w:multiLevelType w:val="hybridMultilevel"/>
     <w:tmpl w:val="DCC89096"/>
@@ -398,7 +456,7 @@
       </w:pPr>
     </w:lvl>
   </w:abstractNum>
-  <w:abstractNum w:abstractNumId="2" w15:restartNumberingAfterBreak="0">
+  <w:abstractNum w:abstractNumId="3" w15:restartNumberingAfterBreak="0">
     <w:nsid w:val="10331589"/>
     <w:multiLevelType w:val="hybridMultilevel"/>
     <w:tmpl w:val="A3627E92"/>
@@ -487,7 +545,7 @@
       </w:pPr>
     </w:lvl>
   </w:abstractNum>
-  <w:abstractNum w:abstractNumId="3" w15:restartNumberingAfterBreak="0">
+  <w:abstractNum w:abstractNumId="4" w15:restartNumberingAfterBreak="0">
     <w:nsid w:val="16560E66"/>
     <w:multiLevelType w:val="hybridMultilevel"/>
     <w:tmpl w:val="504E15DE"/>
@@ -576,7 +634,7 @@
       </w:pPr>
     </w:lvl>
   </w:abstractNum>
-  <w:abstractNum w:abstractNumId="4" w15:restartNumberingAfterBreak="0">
+  <w:abstractNum w:abstractNumId="5" w15:restartNumberingAfterBreak="0">
     <w:nsid w:val="16A8512D"/>
     <w:multiLevelType w:val="hybridMultilevel"/>
     <w:tmpl w:val="25C41C62"/>
@@ -665,7 +723,120 @@
       </w:pPr>
     </w:lvl>
   </w:abstractNum>
-  <w:abstractNum w:abstractNumId="5" w15:restartNumberingAfterBreak="0">
+  <w:abstractNum w:abstractNumId="6" w15:restartNumberingAfterBreak="0">
+    <w:nsid w:val="170A1658"/>
+    <w:multiLevelType w:val="hybridMultilevel"/>
+    <w:tmpl w:val="B3F8A4C6"/>
+    <w:lvl w:ilvl="0" w:tplc="40090001">
+      <w:start w:val="1"/>
+      <w:numFmt w:val="bullet"/>
+      <w:lvlText w:val=""/>
+      <w:lvlJc w:val="left"/>
+      <w:pPr>
+        <w:ind w:left="720" w:hanging="360"/>
+      </w:pPr>
+      <w:rPr>
+        <w:rFonts w:ascii="Symbol" w:hAnsi="Symbol" w:hint="default"/>
+      </w:rPr>
+    </w:lvl>
+    <w:lvl w:ilvl="1" w:tplc="40090003">
+      <w:start w:val="1"/>
+      <w:numFmt w:val="bullet"/>
+      <w:lvlText w:val="o"/>
+      <w:lvlJc w:val="left"/>
+      <w:pPr>
+        <w:ind w:left="1440" w:hanging="360"/>
+      </w:pPr>
+      <w:rPr>
+        <w:rFonts w:ascii="Courier New" w:hAnsi="Courier New" w:cs="Courier New" w:hint="default"/>
+      </w:rPr>
+    </w:lvl>
+    <w:lvl w:ilvl="2" w:tplc="40090005" w:tentative="1">
+      <w:start w:val="1"/>
+      <w:numFmt w:val="bullet"/>
+      <w:lvlText w:val=""/>
+      <w:lvlJc w:val="left"/>
+      <w:pPr>
+        <w:ind w:left="2160" w:hanging="360"/>
+      </w:pPr>
+      <w:rPr>
+        <w:rFonts w:ascii="Wingdings" w:hAnsi="Wingdings" w:hint="default"/>
+      </w:rPr>
+    </w:lvl>
+    <w:lvl w:ilvl="3" w:tplc="40090001" w:tentative="1">
+      <w:start w:val="1"/>
+      <w:numFmt w:val="bullet"/>
+      <w:lvlText w:val=""/>
+      <w:lvlJc w:val="left"/>
+      <w:pPr>
+        <w:ind w:left="2880" w:hanging="360"/>
+      </w:pPr>
+      <w:rPr>
+        <w:rFonts w:ascii="Symbol" w:hAnsi="Symbol" w:hint="default"/>
+      </w:rPr>
+    </w:lvl>
+    <w:lvl w:ilvl="4" w:tplc="40090003" w:tentative="1">
+      <w:start w:val="1"/>
+      <w:numFmt w:val="bullet"/>
+      <w:lvlText w:val="o"/>
+      <w:lvlJc w:val="left"/>
+      <w:pPr>
+        <w:ind w:left="3600" w:hanging="360"/>
+      </w:pPr>
+      <w:rPr>
+        <w:rFonts w:ascii="Courier New" w:hAnsi="Courier New" w:cs="Courier New" w:hint="default"/>
+      </w:rPr>
+    </w:lvl>
+    <w:lvl w:ilvl="5" w:tplc="40090005" w:tentative="1">
+      <w:start w:val="1"/>
+      <w:numFmt w:val="bullet"/>
+      <w:lvlText w:val=""/>
+      <w:lvlJc w:val="left"/>
+      <w:pPr>
+        <w:ind w:left="4320" w:hanging="360"/>
+      </w:pPr>
+      <w:rPr>
+        <w:rFonts w:ascii="Wingdings" w:hAnsi="Wingdings" w:hint="default"/>
+      </w:rPr>
+    </w:lvl>
+    <w:lvl w:ilvl="6" w:tplc="40090001" w:tentative="1">
+      <w:start w:val="1"/>
+      <w:numFmt w:val="bullet"/>
+      <w:lvlText w:val=""/>
+      <w:lvlJc w:val="left"/>
+      <w:pPr>
+        <w:ind w:left="5040" w:hanging="360"/>
+      </w:pPr>
+      <w:rPr>
+        <w:rFonts w:ascii="Symbol" w:hAnsi="Symbol" w:hint="default"/>
+      </w:rPr>
+    </w:lvl>
+    <w:lvl w:ilvl="7" w:tplc="40090003" w:tentative="1">
+      <w:start w:val="1"/>
+      <w:numFmt w:val="bullet"/>
+      <w:lvlText w:val="o"/>
+      <w:lvlJc w:val="left"/>
+      <w:pPr>
+        <w:ind w:left="5760" w:hanging="360"/>
+      </w:pPr>
+      <w:rPr>
+        <w:rFonts w:ascii="Courier New" w:hAnsi="Courier New" w:cs="Courier New" w:hint="default"/>
+      </w:rPr>
+    </w:lvl>
+    <w:lvl w:ilvl="8" w:tplc="40090005" w:tentative="1">
+      <w:start w:val="1"/>
+      <w:numFmt w:val="bullet"/>
+      <w:lvlText w:val=""/>
+      <w:lvlJc w:val="left"/>
+      <w:pPr>
+        <w:ind w:left="6480" w:hanging="360"/>
+      </w:pPr>
+      <w:rPr>
+        <w:rFonts w:ascii="Wingdings" w:hAnsi="Wingdings" w:hint="default"/>
+      </w:rPr>
+    </w:lvl>
+  </w:abstractNum>
+  <w:abstractNum w:abstractNumId="7" w15:restartNumberingAfterBreak="0">
     <w:nsid w:val="1D877FF9"/>
     <w:multiLevelType w:val="hybridMultilevel"/>
     <w:tmpl w:val="DADCE05C"/>
@@ -754,7 +925,7 @@
       </w:pPr>
     </w:lvl>
   </w:abstractNum>
-  <w:abstractNum w:abstractNumId="6" w15:restartNumberingAfterBreak="0">
+  <w:abstractNum w:abstractNumId="8" w15:restartNumberingAfterBreak="0">
     <w:nsid w:val="1ECB17F0"/>
     <w:multiLevelType w:val="hybridMultilevel"/>
     <w:tmpl w:val="313C1F1E"/>
@@ -867,7 +1038,7 @@
       </w:rPr>
     </w:lvl>
   </w:abstractNum>
-  <w:abstractNum w:abstractNumId="7" w15:restartNumberingAfterBreak="0">
+  <w:abstractNum w:abstractNumId="9" w15:restartNumberingAfterBreak="0">
     <w:nsid w:val="252959B6"/>
     <w:multiLevelType w:val="hybridMultilevel"/>
     <w:tmpl w:val="C32017EA"/>
@@ -956,7 +1127,7 @@
       </w:pPr>
     </w:lvl>
   </w:abstractNum>
-  <w:abstractNum w:abstractNumId="8" w15:restartNumberingAfterBreak="0">
+  <w:abstractNum w:abstractNumId="10" w15:restartNumberingAfterBreak="0">
     <w:nsid w:val="2DEE3AF9"/>
     <w:multiLevelType w:val="hybridMultilevel"/>
     <w:tmpl w:val="18F26FB8"/>
@@ -1045,7 +1216,7 @@
       </w:pPr>
     </w:lvl>
   </w:abstractNum>
-  <w:abstractNum w:abstractNumId="9" w15:restartNumberingAfterBreak="0">
+  <w:abstractNum w:abstractNumId="11" w15:restartNumberingAfterBreak="0">
     <w:nsid w:val="2E077B7B"/>
     <w:multiLevelType w:val="hybridMultilevel"/>
     <w:tmpl w:val="FFCA6E30"/>
@@ -1134,7 +1305,7 @@
       </w:pPr>
     </w:lvl>
   </w:abstractNum>
-  <w:abstractNum w:abstractNumId="10" w15:restartNumberingAfterBreak="0">
+  <w:abstractNum w:abstractNumId="12" w15:restartNumberingAfterBreak="0">
     <w:nsid w:val="2FB026E9"/>
     <w:multiLevelType w:val="hybridMultilevel"/>
     <w:tmpl w:val="7CA423CC"/>
@@ -1223,7 +1394,7 @@
       </w:pPr>
     </w:lvl>
   </w:abstractNum>
-  <w:abstractNum w:abstractNumId="11" w15:restartNumberingAfterBreak="0">
+  <w:abstractNum w:abstractNumId="13" w15:restartNumberingAfterBreak="0">
     <w:nsid w:val="316071C3"/>
     <w:multiLevelType w:val="hybridMultilevel"/>
     <w:tmpl w:val="9300F658"/>
@@ -1312,7 +1483,7 @@
       </w:pPr>
     </w:lvl>
   </w:abstractNum>
-  <w:abstractNum w:abstractNumId="12" w15:restartNumberingAfterBreak="0">
+  <w:abstractNum w:abstractNumId="14" w15:restartNumberingAfterBreak="0">
     <w:nsid w:val="33394984"/>
     <w:multiLevelType w:val="hybridMultilevel"/>
     <w:tmpl w:val="5F781180"/>
@@ -1401,7 +1572,7 @@
       </w:pPr>
     </w:lvl>
   </w:abstractNum>
-  <w:abstractNum w:abstractNumId="13" w15:restartNumberingAfterBreak="0">
+  <w:abstractNum w:abstractNumId="15" w15:restartNumberingAfterBreak="0">
     <w:nsid w:val="33BD1567"/>
     <w:multiLevelType w:val="hybridMultilevel"/>
     <w:tmpl w:val="72209928"/>
@@ -1490,7 +1661,7 @@
       </w:pPr>
     </w:lvl>
   </w:abstractNum>
-  <w:abstractNum w:abstractNumId="14" w15:restartNumberingAfterBreak="0">
+  <w:abstractNum w:abstractNumId="16" w15:restartNumberingAfterBreak="0">
     <w:nsid w:val="35BD4B09"/>
     <w:multiLevelType w:val="hybridMultilevel"/>
     <w:tmpl w:val="41C6CD22"/>
@@ -1579,7 +1750,120 @@
       </w:pPr>
     </w:lvl>
   </w:abstractNum>
-  <w:abstractNum w:abstractNumId="15" w15:restartNumberingAfterBreak="0">
+  <w:abstractNum w:abstractNumId="17" w15:restartNumberingAfterBreak="0">
+    <w:nsid w:val="38153F8C"/>
+    <w:multiLevelType w:val="hybridMultilevel"/>
+    <w:tmpl w:val="19C60EDE"/>
+    <w:lvl w:ilvl="0" w:tplc="40090001">
+      <w:start w:val="1"/>
+      <w:numFmt w:val="bullet"/>
+      <w:lvlText w:val=""/>
+      <w:lvlJc w:val="left"/>
+      <w:pPr>
+        <w:ind w:left="720" w:hanging="360"/>
+      </w:pPr>
+      <w:rPr>
+        <w:rFonts w:ascii="Symbol" w:hAnsi="Symbol" w:hint="default"/>
+      </w:rPr>
+    </w:lvl>
+    <w:lvl w:ilvl="1" w:tplc="40090003">
+      <w:start w:val="1"/>
+      <w:numFmt w:val="bullet"/>
+      <w:lvlText w:val="o"/>
+      <w:lvlJc w:val="left"/>
+      <w:pPr>
+        <w:ind w:left="1440" w:hanging="360"/>
+      </w:pPr>
+      <w:rPr>
+        <w:rFonts w:ascii="Courier New" w:hAnsi="Courier New" w:cs="Courier New" w:hint="default"/>
+      </w:rPr>
+    </w:lvl>
+    <w:lvl w:ilvl="2" w:tplc="40090005">
+      <w:start w:val="1"/>
+      <w:numFmt w:val="bullet"/>
+      <w:lvlText w:val=""/>
+      <w:lvlJc w:val="left"/>
+      <w:pPr>
+        <w:ind w:left="2160" w:hanging="360"/>
+      </w:pPr>
+      <w:rPr>
+        <w:rFonts w:ascii="Wingdings" w:hAnsi="Wingdings" w:hint="default"/>
+      </w:rPr>
+    </w:lvl>
+    <w:lvl w:ilvl="3" w:tplc="40090001" w:tentative="1">
+      <w:start w:val="1"/>
+      <w:numFmt w:val="bullet"/>
+      <w:lvlText w:val=""/>
+      <w:lvlJc w:val="left"/>
+      <w:pPr>
+        <w:ind w:left="2880" w:hanging="360"/>
+      </w:pPr>
+      <w:rPr>
+        <w:rFonts w:ascii="Symbol" w:hAnsi="Symbol" w:hint="default"/>
+      </w:rPr>
+    </w:lvl>
+    <w:lvl w:ilvl="4" w:tplc="40090003" w:tentative="1">
+      <w:start w:val="1"/>
+      <w:numFmt w:val="bullet"/>
+      <w:lvlText w:val="o"/>
+      <w:lvlJc w:val="left"/>
+      <w:pPr>
+        <w:ind w:left="3600" w:hanging="360"/>
+      </w:pPr>
+      <w:rPr>
+        <w:rFonts w:ascii="Courier New" w:hAnsi="Courier New" w:cs="Courier New" w:hint="default"/>
+      </w:rPr>
+    </w:lvl>
+    <w:lvl w:ilvl="5" w:tplc="40090005" w:tentative="1">
+      <w:start w:val="1"/>
+      <w:numFmt w:val="bullet"/>
+      <w:lvlText w:val=""/>
+      <w:lvlJc w:val="left"/>
+      <w:pPr>
+        <w:ind w:left="4320" w:hanging="360"/>
+      </w:pPr>
+      <w:rPr>
+        <w:rFonts w:ascii="Wingdings" w:hAnsi="Wingdings" w:hint="default"/>
+      </w:rPr>
+    </w:lvl>
+    <w:lvl w:ilvl="6" w:tplc="40090001" w:tentative="1">
+      <w:start w:val="1"/>
+      <w:numFmt w:val="bullet"/>
+      <w:lvlText w:val=""/>
+      <w:lvlJc w:val="left"/>
+      <w:pPr>
+        <w:ind w:left="5040" w:hanging="360"/>
+      </w:pPr>
+      <w:rPr>
+        <w:rFonts w:ascii="Symbol" w:hAnsi="Symbol" w:hint="default"/>
+      </w:rPr>
+    </w:lvl>
+    <w:lvl w:ilvl="7" w:tplc="40090003" w:tentative="1">
+      <w:start w:val="1"/>
+      <w:numFmt w:val="bullet"/>
+      <w:lvlText w:val="o"/>
+      <w:lvlJc w:val="left"/>
+      <w:pPr>
+        <w:ind w:left="5760" w:hanging="360"/>
+      </w:pPr>
+      <w:rPr>
+        <w:rFonts w:ascii="Courier New" w:hAnsi="Courier New" w:cs="Courier New" w:hint="default"/>
+      </w:rPr>
+    </w:lvl>
+    <w:lvl w:ilvl="8" w:tplc="40090005" w:tentative="1">
+      <w:start w:val="1"/>
+      <w:numFmt w:val="bullet"/>
+      <w:lvlText w:val=""/>
+      <w:lvlJc w:val="left"/>
+      <w:pPr>
+        <w:ind w:left="6480" w:hanging="360"/>
+      </w:pPr>
+      <w:rPr>
+        <w:rFonts w:ascii="Wingdings" w:hAnsi="Wingdings" w:hint="default"/>
+      </w:rPr>
+    </w:lvl>
+  </w:abstractNum>
+  <w:abstractNum w:abstractNumId="18" w15:restartNumberingAfterBreak="0">
     <w:nsid w:val="3C252198"/>
     <w:multiLevelType w:val="hybridMultilevel"/>
     <w:tmpl w:val="0306480C"/>
@@ -1665,7 +1949,7 @@
       </w:pPr>
     </w:lvl>
   </w:abstractNum>
-  <w:abstractNum w:abstractNumId="16" w15:restartNumberingAfterBreak="0">
+  <w:abstractNum w:abstractNumId="19" w15:restartNumberingAfterBreak="0">
     <w:nsid w:val="3E8773F3"/>
     <w:multiLevelType w:val="hybridMultilevel"/>
     <w:tmpl w:val="AF3AF660"/>
@@ -1754,7 +2038,7 @@
       </w:pPr>
     </w:lvl>
   </w:abstractNum>
-  <w:abstractNum w:abstractNumId="17" w15:restartNumberingAfterBreak="0">
+  <w:abstractNum w:abstractNumId="20" w15:restartNumberingAfterBreak="0">
     <w:nsid w:val="40F239DC"/>
     <w:multiLevelType w:val="hybridMultilevel"/>
     <w:tmpl w:val="F65833D0"/>
@@ -1867,7 +2151,233 @@
       </w:rPr>
     </w:lvl>
   </w:abstractNum>
-  <w:abstractNum w:abstractNumId="18" w15:restartNumberingAfterBreak="0">
+  <w:abstractNum w:abstractNumId="21" w15:restartNumberingAfterBreak="0">
+    <w:nsid w:val="434E5AAC"/>
+    <w:multiLevelType w:val="hybridMultilevel"/>
+    <w:tmpl w:val="5E9CD94E"/>
+    <w:lvl w:ilvl="0" w:tplc="40090001">
+      <w:start w:val="1"/>
+      <w:numFmt w:val="bullet"/>
+      <w:lvlText w:val=""/>
+      <w:lvlJc w:val="left"/>
+      <w:pPr>
+        <w:ind w:left="720" w:hanging="360"/>
+      </w:pPr>
+      <w:rPr>
+        <w:rFonts w:ascii="Symbol" w:hAnsi="Symbol" w:hint="default"/>
+      </w:rPr>
+    </w:lvl>
+    <w:lvl w:ilvl="1" w:tplc="40090003" w:tentative="1">
+      <w:start w:val="1"/>
+      <w:numFmt w:val="bullet"/>
+      <w:lvlText w:val="o"/>
+      <w:lvlJc w:val="left"/>
+      <w:pPr>
+        <w:ind w:left="1440" w:hanging="360"/>
+      </w:pPr>
+      <w:rPr>
+        <w:rFonts w:ascii="Courier New" w:hAnsi="Courier New" w:cs="Courier New" w:hint="default"/>
+      </w:rPr>
+    </w:lvl>
+    <w:lvl w:ilvl="2" w:tplc="40090005" w:tentative="1">
+      <w:start w:val="1"/>
+      <w:numFmt w:val="bullet"/>
+      <w:lvlText w:val=""/>
+      <w:lvlJc w:val="left"/>
+      <w:pPr>
+        <w:ind w:left="2160" w:hanging="360"/>
+      </w:pPr>
+      <w:rPr>
+        <w:rFonts w:ascii="Wingdings" w:hAnsi="Wingdings" w:hint="default"/>
+      </w:rPr>
+    </w:lvl>
+    <w:lvl w:ilvl="3" w:tplc="40090001" w:tentative="1">
+      <w:start w:val="1"/>
+      <w:numFmt w:val="bullet"/>
+      <w:lvlText w:val=""/>
+      <w:lvlJc w:val="left"/>
+      <w:pPr>
+        <w:ind w:left="2880" w:hanging="360"/>
+      </w:pPr>
+      <w:rPr>
+        <w:rFonts w:ascii="Symbol" w:hAnsi="Symbol" w:hint="default"/>
+      </w:rPr>
+    </w:lvl>
+    <w:lvl w:ilvl="4" w:tplc="40090003" w:tentative="1">
+      <w:start w:val="1"/>
+      <w:numFmt w:val="bullet"/>
+      <w:lvlText w:val="o"/>
+      <w:lvlJc w:val="left"/>
+      <w:pPr>
+        <w:ind w:left="3600" w:hanging="360"/>
+      </w:pPr>
+      <w:rPr>
+        <w:rFonts w:ascii="Courier New" w:hAnsi="Courier New" w:cs="Courier New" w:hint="default"/>
+      </w:rPr>
+    </w:lvl>
+    <w:lvl w:ilvl="5" w:tplc="40090005" w:tentative="1">
+      <w:start w:val="1"/>
+      <w:numFmt w:val="bullet"/>
+      <w:lvlText w:val=""/>
+      <w:lvlJc w:val="left"/>
+      <w:pPr>
+        <w:ind w:left="4320" w:hanging="360"/>
+      </w:pPr>
+      <w:rPr>
+        <w:rFonts w:ascii="Wingdings" w:hAnsi="Wingdings" w:hint="default"/>
+      </w:rPr>
+    </w:lvl>
+    <w:lvl w:ilvl="6" w:tplc="40090001" w:tentative="1">
+      <w:start w:val="1"/>
+      <w:numFmt w:val="bullet"/>
+      <w:lvlText w:val=""/>
+      <w:lvlJc w:val="left"/>
+      <w:pPr>
+        <w:ind w:left="5040" w:hanging="360"/>
+      </w:pPr>
+      <w:rPr>
+        <w:rFonts w:ascii="Symbol" w:hAnsi="Symbol" w:hint="default"/>
+      </w:rPr>
+    </w:lvl>
+    <w:lvl w:ilvl="7" w:tplc="40090003" w:tentative="1">
+      <w:start w:val="1"/>
+      <w:numFmt w:val="bullet"/>
+      <w:lvlText w:val="o"/>
+      <w:lvlJc w:val="left"/>
+      <w:pPr>
+        <w:ind w:left="5760" w:hanging="360"/>
+      </w:pPr>
+      <w:rPr>
+        <w:rFonts w:ascii="Courier New" w:hAnsi="Courier New" w:cs="Courier New" w:hint="default"/>
+      </w:rPr>
+    </w:lvl>
+    <w:lvl w:ilvl="8" w:tplc="40090005" w:tentative="1">
+      <w:start w:val="1"/>
+      <w:numFmt w:val="bullet"/>
+      <w:lvlText w:val=""/>
+      <w:lvlJc w:val="left"/>
+      <w:pPr>
+        <w:ind w:left="6480" w:hanging="360"/>
+      </w:pPr>
+      <w:rPr>
+        <w:rFonts w:ascii="Wingdings" w:hAnsi="Wingdings" w:hint="default"/>
+      </w:rPr>
+    </w:lvl>
+  </w:abstractNum>
+  <w:abstractNum w:abstractNumId="22" w15:restartNumberingAfterBreak="0">
+    <w:nsid w:val="44507750"/>
+    <w:multiLevelType w:val="hybridMultilevel"/>
+    <w:tmpl w:val="12A22506"/>
+    <w:lvl w:ilvl="0" w:tplc="40090001">
+      <w:start w:val="1"/>
+      <w:numFmt w:val="bullet"/>
+      <w:lvlText w:val=""/>
+      <w:lvlJc w:val="left"/>
+      <w:pPr>
+        <w:ind w:left="720" w:hanging="360"/>
+      </w:pPr>
+      <w:rPr>
+        <w:rFonts w:ascii="Symbol" w:hAnsi="Symbol" w:hint="default"/>
+      </w:rPr>
+    </w:lvl>
+    <w:lvl w:ilvl="1" w:tplc="40090003">
+      <w:start w:val="1"/>
+      <w:numFmt w:val="bullet"/>
+      <w:lvlText w:val="o"/>
+      <w:lvlJc w:val="left"/>
+      <w:pPr>
+        <w:ind w:left="1440" w:hanging="360"/>
+      </w:pPr>
+      <w:rPr>
+        <w:rFonts w:ascii="Courier New" w:hAnsi="Courier New" w:cs="Courier New" w:hint="default"/>
+      </w:rPr>
+    </w:lvl>
+    <w:lvl w:ilvl="2" w:tplc="40090005" w:tentative="1">
+      <w:start w:val="1"/>
+      <w:numFmt w:val="bullet"/>
+      <w:lvlText w:val=""/>
+      <w:lvlJc w:val="left"/>
+      <w:pPr>
+        <w:ind w:left="2160" w:hanging="360"/>
+      </w:pPr>
+      <w:rPr>
+        <w:rFonts w:ascii="Wingdings" w:hAnsi="Wingdings" w:hint="default"/>
+      </w:rPr>
+    </w:lvl>
+    <w:lvl w:ilvl="3" w:tplc="40090001" w:tentative="1">
+      <w:start w:val="1"/>
+      <w:numFmt w:val="bullet"/>
+      <w:lvlText w:val=""/>
+      <w:lvlJc w:val="left"/>
+      <w:pPr>
+        <w:ind w:left="2880" w:hanging="360"/>
+      </w:pPr>
+      <w:rPr>
+        <w:rFonts w:ascii="Symbol" w:hAnsi="Symbol" w:hint="default"/>
+      </w:rPr>
+    </w:lvl>
+    <w:lvl w:ilvl="4" w:tplc="40090003" w:tentative="1">
+      <w:start w:val="1"/>
+      <w:numFmt w:val="bullet"/>
+      <w:lvlText w:val="o"/>
+      <w:lvlJc w:val="left"/>
+      <w:pPr>
+        <w:ind w:left="3600" w:hanging="360"/>
+      </w:pPr>
+      <w:rPr>
+        <w:rFonts w:ascii="Courier New" w:hAnsi="Courier New" w:cs="Courier New" w:hint="default"/>
+      </w:rPr>
+    </w:lvl>
+    <w:lvl w:ilvl="5" w:tplc="40090005" w:tentative="1">
+      <w:start w:val="1"/>
+      <w:numFmt w:val="bullet"/>
+      <w:lvlText w:val=""/>
+      <w:lvlJc w:val="left"/>
+      <w:pPr>
+        <w:ind w:left="4320" w:hanging="360"/>
+      </w:pPr>
+      <w:rPr>
+        <w:rFonts w:ascii="Wingdings" w:hAnsi="Wingdings" w:hint="default"/>
+      </w:rPr>
+    </w:lvl>
+    <w:lvl w:ilvl="6" w:tplc="40090001" w:tentative="1">
+      <w:start w:val="1"/>
+      <w:numFmt w:val="bullet"/>
+      <w:lvlText w:val=""/>
+      <w:lvlJc w:val="left"/>
+      <w:pPr>
+        <w:ind w:left="5040" w:hanging="360"/>
+      </w:pPr>
+      <w:rPr>
+        <w:rFonts w:ascii="Symbol" w:hAnsi="Symbol" w:hint="default"/>
+      </w:rPr>
+    </w:lvl>
+    <w:lvl w:ilvl="7" w:tplc="40090003" w:tentative="1">
+      <w:start w:val="1"/>
+      <w:numFmt w:val="bullet"/>
+      <w:lvlText w:val="o"/>
+      <w:lvlJc w:val="left"/>
+      <w:pPr>
+        <w:ind w:left="5760" w:hanging="360"/>
+      </w:pPr>
+      <w:rPr>
+        <w:rFonts w:ascii="Courier New" w:hAnsi="Courier New" w:cs="Courier New" w:hint="default"/>
+      </w:rPr>
+    </w:lvl>
+    <w:lvl w:ilvl="8" w:tplc="40090005" w:tentative="1">
+      <w:start w:val="1"/>
+      <w:numFmt w:val="bullet"/>
+      <w:lvlText w:val=""/>
+      <w:lvlJc w:val="left"/>
+      <w:pPr>
+        <w:ind w:left="6480" w:hanging="360"/>
+      </w:pPr>
+      <w:rPr>
+        <w:rFonts w:ascii="Wingdings" w:hAnsi="Wingdings" w:hint="default"/>
+      </w:rPr>
+    </w:lvl>
+  </w:abstractNum>
+  <w:abstractNum w:abstractNumId="23" w15:restartNumberingAfterBreak="0">
     <w:nsid w:val="44AA6369"/>
     <w:multiLevelType w:val="hybridMultilevel"/>
     <w:tmpl w:val="E0A24A3C"/>
@@ -1980,7 +2490,120 @@
       </w:rPr>
     </w:lvl>
   </w:abstractNum>
-  <w:abstractNum w:abstractNumId="19" w15:restartNumberingAfterBreak="0">
+  <w:abstractNum w:abstractNumId="24" w15:restartNumberingAfterBreak="0">
+    <w:nsid w:val="48DF5065"/>
+    <w:multiLevelType w:val="hybridMultilevel"/>
+    <w:tmpl w:val="DEB6AE6C"/>
+    <w:lvl w:ilvl="0" w:tplc="40090001">
+      <w:start w:val="1"/>
+      <w:numFmt w:val="bullet"/>
+      <w:lvlText w:val=""/>
+      <w:lvlJc w:val="left"/>
+      <w:pPr>
+        <w:ind w:left="720" w:hanging="360"/>
+      </w:pPr>
+      <w:rPr>
+        <w:rFonts w:ascii="Symbol" w:hAnsi="Symbol" w:hint="default"/>
+      </w:rPr>
+    </w:lvl>
+    <w:lvl w:ilvl="1" w:tplc="40090003" w:tentative="1">
+      <w:start w:val="1"/>
+      <w:numFmt w:val="bullet"/>
+      <w:lvlText w:val="o"/>
+      <w:lvlJc w:val="left"/>
+      <w:pPr>
+        <w:ind w:left="1440" w:hanging="360"/>
+      </w:pPr>
+      <w:rPr>
+        <w:rFonts w:ascii="Courier New" w:hAnsi="Courier New" w:cs="Courier New" w:hint="default"/>
+      </w:rPr>
+    </w:lvl>
+    <w:lvl w:ilvl="2" w:tplc="40090005" w:tentative="1">
+      <w:start w:val="1"/>
+      <w:numFmt w:val="bullet"/>
+      <w:lvlText w:val=""/>
+      <w:lvlJc w:val="left"/>
+      <w:pPr>
+        <w:ind w:left="2160" w:hanging="360"/>
+      </w:pPr>
+      <w:rPr>
+        <w:rFonts w:ascii="Wingdings" w:hAnsi="Wingdings" w:hint="default"/>
+      </w:rPr>
+    </w:lvl>
+    <w:lvl w:ilvl="3" w:tplc="40090001" w:tentative="1">
+      <w:start w:val="1"/>
+      <w:numFmt w:val="bullet"/>
+      <w:lvlText w:val=""/>
+      <w:lvlJc w:val="left"/>
+      <w:pPr>
+        <w:ind w:left="2880" w:hanging="360"/>
+      </w:pPr>
+      <w:rPr>
+        <w:rFonts w:ascii="Symbol" w:hAnsi="Symbol" w:hint="default"/>
+      </w:rPr>
+    </w:lvl>
+    <w:lvl w:ilvl="4" w:tplc="40090003" w:tentative="1">
+      <w:start w:val="1"/>
+      <w:numFmt w:val="bullet"/>
+      <w:lvlText w:val="o"/>
+      <w:lvlJc w:val="left"/>
+      <w:pPr>
+        <w:ind w:left="3600" w:hanging="360"/>
+      </w:pPr>
+      <w:rPr>
+        <w:rFonts w:ascii="Courier New" w:hAnsi="Courier New" w:cs="Courier New" w:hint="default"/>
+      </w:rPr>
+    </w:lvl>
+    <w:lvl w:ilvl="5" w:tplc="40090005" w:tentative="1">
+      <w:start w:val="1"/>
+      <w:numFmt w:val="bullet"/>
+      <w:lvlText w:val=""/>
+      <w:lvlJc w:val="left"/>
+      <w:pPr>
+        <w:ind w:left="4320" w:hanging="360"/>
+      </w:pPr>
+      <w:rPr>
+        <w:rFonts w:ascii="Wingdings" w:hAnsi="Wingdings" w:hint="default"/>
+      </w:rPr>
+    </w:lvl>
+    <w:lvl w:ilvl="6" w:tplc="40090001" w:tentative="1">
+      <w:start w:val="1"/>
+      <w:numFmt w:val="bullet"/>
+      <w:lvlText w:val=""/>
+      <w:lvlJc w:val="left"/>
+      <w:pPr>
+        <w:ind w:left="5040" w:hanging="360"/>
+      </w:pPr>
+      <w:rPr>
+        <w:rFonts w:ascii="Symbol" w:hAnsi="Symbol" w:hint="default"/>
+      </w:rPr>
+    </w:lvl>
+    <w:lvl w:ilvl="7" w:tplc="40090003" w:tentative="1">
+      <w:start w:val="1"/>
+      <w:numFmt w:val="bullet"/>
+      <w:lvlText w:val="o"/>
+      <w:lvlJc w:val="left"/>
+      <w:pPr>
+        <w:ind w:left="5760" w:hanging="360"/>
+      </w:pPr>
+      <w:rPr>
+        <w:rFonts w:ascii="Courier New" w:hAnsi="Courier New" w:cs="Courier New" w:hint="default"/>
+      </w:rPr>
+    </w:lvl>
+    <w:lvl w:ilvl="8" w:tplc="40090005" w:tentative="1">
+      <w:start w:val="1"/>
+      <w:numFmt w:val="bullet"/>
+      <w:lvlText w:val=""/>
+      <w:lvlJc w:val="left"/>
+      <w:pPr>
+        <w:ind w:left="6480" w:hanging="360"/>
+      </w:pPr>
+      <w:rPr>
+        <w:rFonts w:ascii="Wingdings" w:hAnsi="Wingdings" w:hint="default"/>
+      </w:rPr>
+    </w:lvl>
+  </w:abstractNum>
+  <w:abstractNum w:abstractNumId="25" w15:restartNumberingAfterBreak="0">
     <w:nsid w:val="53D845E6"/>
     <w:multiLevelType w:val="hybridMultilevel"/>
     <w:tmpl w:val="A4DE74EA"/>
@@ -2093,7 +2716,7 @@
       </w:rPr>
     </w:lvl>
   </w:abstractNum>
-  <w:abstractNum w:abstractNumId="20" w15:restartNumberingAfterBreak="0">
+  <w:abstractNum w:abstractNumId="26" w15:restartNumberingAfterBreak="0">
     <w:nsid w:val="554A3077"/>
     <w:multiLevelType w:val="hybridMultilevel"/>
     <w:tmpl w:val="20DAA44C"/>
@@ -2182,7 +2805,7 @@
       </w:pPr>
     </w:lvl>
   </w:abstractNum>
-  <w:abstractNum w:abstractNumId="21" w15:restartNumberingAfterBreak="0">
+  <w:abstractNum w:abstractNumId="27" w15:restartNumberingAfterBreak="0">
     <w:nsid w:val="5BE76591"/>
     <w:multiLevelType w:val="hybridMultilevel"/>
     <w:tmpl w:val="78526CF0"/>
@@ -2271,7 +2894,7 @@
       </w:pPr>
     </w:lvl>
   </w:abstractNum>
-  <w:abstractNum w:abstractNumId="22" w15:restartNumberingAfterBreak="0">
+  <w:abstractNum w:abstractNumId="28" w15:restartNumberingAfterBreak="0">
     <w:nsid w:val="5E215914"/>
     <w:multiLevelType w:val="hybridMultilevel"/>
     <w:tmpl w:val="676C1498"/>
@@ -2360,7 +2983,7 @@
       </w:pPr>
     </w:lvl>
   </w:abstractNum>
-  <w:abstractNum w:abstractNumId="23" w15:restartNumberingAfterBreak="0">
+  <w:abstractNum w:abstractNumId="29" w15:restartNumberingAfterBreak="0">
     <w:nsid w:val="5F440225"/>
     <w:multiLevelType w:val="hybridMultilevel"/>
     <w:tmpl w:val="06123296"/>
@@ -2473,7 +3096,7 @@
       </w:rPr>
     </w:lvl>
   </w:abstractNum>
-  <w:abstractNum w:abstractNumId="24" w15:restartNumberingAfterBreak="0">
+  <w:abstractNum w:abstractNumId="30" w15:restartNumberingAfterBreak="0">
     <w:nsid w:val="618C7F64"/>
     <w:multiLevelType w:val="hybridMultilevel"/>
     <w:tmpl w:val="BE32356E"/>
@@ -2562,7 +3185,7 @@
       </w:pPr>
     </w:lvl>
   </w:abstractNum>
-  <w:abstractNum w:abstractNumId="25" w15:restartNumberingAfterBreak="0">
+  <w:abstractNum w:abstractNumId="31" w15:restartNumberingAfterBreak="0">
     <w:nsid w:val="647F1B99"/>
     <w:multiLevelType w:val="hybridMultilevel"/>
     <w:tmpl w:val="F70063EC"/>
@@ -2675,7 +3298,7 @@
       </w:rPr>
     </w:lvl>
   </w:abstractNum>
-  <w:abstractNum w:abstractNumId="26" w15:restartNumberingAfterBreak="0">
+  <w:abstractNum w:abstractNumId="32" w15:restartNumberingAfterBreak="0">
     <w:nsid w:val="6BC527C0"/>
     <w:multiLevelType w:val="hybridMultilevel"/>
     <w:tmpl w:val="6E1ED480"/>
@@ -2788,7 +3411,7 @@
       </w:rPr>
     </w:lvl>
   </w:abstractNum>
-  <w:abstractNum w:abstractNumId="27" w15:restartNumberingAfterBreak="0">
+  <w:abstractNum w:abstractNumId="33" w15:restartNumberingAfterBreak="0">
     <w:nsid w:val="6D8F4F32"/>
     <w:multiLevelType w:val="hybridMultilevel"/>
     <w:tmpl w:val="6262B14E"/>
@@ -2877,7 +3500,7 @@
       </w:pPr>
     </w:lvl>
   </w:abstractNum>
-  <w:abstractNum w:abstractNumId="28" w15:restartNumberingAfterBreak="0">
+  <w:abstractNum w:abstractNumId="34" w15:restartNumberingAfterBreak="0">
     <w:nsid w:val="75DC3914"/>
     <w:multiLevelType w:val="hybridMultilevel"/>
     <w:tmpl w:val="D902D04C"/>
@@ -2990,7 +3613,7 @@
       </w:rPr>
     </w:lvl>
   </w:abstractNum>
-  <w:abstractNum w:abstractNumId="29" w15:restartNumberingAfterBreak="0">
+  <w:abstractNum w:abstractNumId="35" w15:restartNumberingAfterBreak="0">
     <w:nsid w:val="76950DC0"/>
     <w:multiLevelType w:val="hybridMultilevel"/>
     <w:tmpl w:val="75BAF4F6"/>
@@ -3103,7 +3726,7 @@
       </w:rPr>
     </w:lvl>
   </w:abstractNum>
-  <w:abstractNum w:abstractNumId="30" w15:restartNumberingAfterBreak="0">
+  <w:abstractNum w:abstractNumId="36" w15:restartNumberingAfterBreak="0">
     <w:nsid w:val="7731670F"/>
     <w:multiLevelType w:val="hybridMultilevel"/>
     <w:tmpl w:val="059A4396"/>
@@ -3216,7 +3839,7 @@
       </w:rPr>
     </w:lvl>
   </w:abstractNum>
-  <w:abstractNum w:abstractNumId="31" w15:restartNumberingAfterBreak="0">
+  <w:abstractNum w:abstractNumId="37" w15:restartNumberingAfterBreak="0">
     <w:nsid w:val="7A403091"/>
     <w:multiLevelType w:val="hybridMultilevel"/>
     <w:tmpl w:val="F15AB27C"/>
@@ -3305,7 +3928,7 @@
       </w:pPr>
     </w:lvl>
   </w:abstractNum>
-  <w:abstractNum w:abstractNumId="32" w15:restartNumberingAfterBreak="0">
+  <w:abstractNum w:abstractNumId="38" w15:restartNumberingAfterBreak="0">
     <w:nsid w:val="7A817803"/>
     <w:multiLevelType w:val="hybridMultilevel"/>
     <w:tmpl w:val="78F85F98"/>
@@ -3394,7 +4017,7 @@
       </w:pPr>
     </w:lvl>
   </w:abstractNum>
-  <w:abstractNum w:abstractNumId="33" w15:restartNumberingAfterBreak="0">
+  <w:abstractNum w:abstractNumId="39" w15:restartNumberingAfterBreak="0">
     <w:nsid w:val="7DF20C1D"/>
     <w:multiLevelType w:val="hybridMultilevel"/>
     <w:tmpl w:val="F124A8AA"/>
@@ -3483,7 +4106,7 @@
       </w:pPr>
     </w:lvl>
   </w:abstractNum>
-  <w:abstractNum w:abstractNumId="34" w15:restartNumberingAfterBreak="0">
+  <w:abstractNum w:abstractNumId="40" w15:restartNumberingAfterBreak="0">
     <w:nsid w:val="7E7225BF"/>
     <w:multiLevelType w:val="hybridMultilevel"/>
     <w:tmpl w:val="F85807A2"/>
@@ -3573,109 +4196,127 @@
     </w:lvl>
   </w:abstractNum>
   <w:num w:numId="1">
-    <w:abstractNumId w:val="28"/>
+    <w:abstractNumId w:val="34"/>
   </w:num>
   <w:num w:numId="2">
-    <w:abstractNumId w:val="6"/>
+    <w:abstractNumId w:val="8"/>
   </w:num>
   <w:num w:numId="3">
-    <w:abstractNumId w:val="30"/>
+    <w:abstractNumId w:val="36"/>
   </w:num>
   <w:num w:numId="4">
-    <w:abstractNumId w:val="31"/>
+    <w:abstractNumId w:val="37"/>
   </w:num>
   <w:num w:numId="5">
-    <w:abstractNumId w:val="26"/>
+    <w:abstractNumId w:val="32"/>
   </w:num>
   <w:num w:numId="6">
-    <w:abstractNumId w:val="19"/>
+    <w:abstractNumId w:val="25"/>
   </w:num>
   <w:num w:numId="7">
-    <w:abstractNumId w:val="33"/>
+    <w:abstractNumId w:val="39"/>
   </w:num>
   <w:num w:numId="8">
-    <w:abstractNumId w:val="22"/>
+    <w:abstractNumId w:val="28"/>
   </w:num>
   <w:num w:numId="9">
     <w:abstractNumId w:val="0"/>
   </w:num>
   <w:num w:numId="10">
+    <w:abstractNumId w:val="30"/>
+  </w:num>
+  <w:num w:numId="11">
+    <w:abstractNumId w:val="40"/>
+  </w:num>
+  <w:num w:numId="12">
+    <w:abstractNumId w:val="10"/>
+  </w:num>
+  <w:num w:numId="13">
+    <w:abstractNumId w:val="9"/>
+  </w:num>
+  <w:num w:numId="14">
+    <w:abstractNumId w:val="18"/>
+  </w:num>
+  <w:num w:numId="15">
+    <w:abstractNumId w:val="15"/>
+  </w:num>
+  <w:num w:numId="16">
+    <w:abstractNumId w:val="19"/>
+  </w:num>
+  <w:num w:numId="17">
+    <w:abstractNumId w:val="2"/>
+  </w:num>
+  <w:num w:numId="18">
+    <w:abstractNumId w:val="33"/>
+  </w:num>
+  <w:num w:numId="19">
+    <w:abstractNumId w:val="29"/>
+  </w:num>
+  <w:num w:numId="20">
+    <w:abstractNumId w:val="20"/>
+  </w:num>
+  <w:num w:numId="21">
+    <w:abstractNumId w:val="31"/>
+  </w:num>
+  <w:num w:numId="22">
+    <w:abstractNumId w:val="16"/>
+  </w:num>
+  <w:num w:numId="23">
+    <w:abstractNumId w:val="27"/>
+  </w:num>
+  <w:num w:numId="24">
+    <w:abstractNumId w:val="3"/>
+  </w:num>
+  <w:num w:numId="25">
+    <w:abstractNumId w:val="26"/>
+  </w:num>
+  <w:num w:numId="26">
+    <w:abstractNumId w:val="38"/>
+  </w:num>
+  <w:num w:numId="27">
+    <w:abstractNumId w:val="7"/>
+  </w:num>
+  <w:num w:numId="28">
+    <w:abstractNumId w:val="14"/>
+  </w:num>
+  <w:num w:numId="29">
+    <w:abstractNumId w:val="12"/>
+  </w:num>
+  <w:num w:numId="30">
+    <w:abstractNumId w:val="23"/>
+  </w:num>
+  <w:num w:numId="31">
+    <w:abstractNumId w:val="35"/>
+  </w:num>
+  <w:num w:numId="32">
+    <w:abstractNumId w:val="13"/>
+  </w:num>
+  <w:num w:numId="33">
+    <w:abstractNumId w:val="4"/>
+  </w:num>
+  <w:num w:numId="34">
+    <w:abstractNumId w:val="11"/>
+  </w:num>
+  <w:num w:numId="35">
+    <w:abstractNumId w:val="5"/>
+  </w:num>
+  <w:num w:numId="36">
+    <w:abstractNumId w:val="6"/>
+  </w:num>
+  <w:num w:numId="37">
+    <w:abstractNumId w:val="17"/>
+  </w:num>
+  <w:num w:numId="38">
+    <w:abstractNumId w:val="21"/>
+  </w:num>
+  <w:num w:numId="39">
+    <w:abstractNumId w:val="1"/>
+  </w:num>
+  <w:num w:numId="40">
     <w:abstractNumId w:val="24"/>
   </w:num>
-  <w:num w:numId="11">
-    <w:abstractNumId w:val="34"/>
-  </w:num>
-  <w:num w:numId="12">
-    <w:abstractNumId w:val="8"/>
-  </w:num>
-  <w:num w:numId="13">
-    <w:abstractNumId w:val="7"/>
-  </w:num>
-  <w:num w:numId="14">
-    <w:abstractNumId w:val="15"/>
-  </w:num>
-  <w:num w:numId="15">
-    <w:abstractNumId w:val="13"/>
-  </w:num>
-  <w:num w:numId="16">
-    <w:abstractNumId w:val="16"/>
-  </w:num>
-  <w:num w:numId="17">
-    <w:abstractNumId w:val="1"/>
-  </w:num>
-  <w:num w:numId="18">
-    <w:abstractNumId w:val="27"/>
-  </w:num>
-  <w:num w:numId="19">
-    <w:abstractNumId w:val="23"/>
-  </w:num>
-  <w:num w:numId="20">
-    <w:abstractNumId w:val="17"/>
-  </w:num>
-  <w:num w:numId="21">
-    <w:abstractNumId w:val="25"/>
-  </w:num>
-  <w:num w:numId="22">
-    <w:abstractNumId w:val="14"/>
-  </w:num>
-  <w:num w:numId="23">
-    <w:abstractNumId w:val="21"/>
-  </w:num>
-  <w:num w:numId="24">
-    <w:abstractNumId w:val="2"/>
-  </w:num>
-  <w:num w:numId="25">
-    <w:abstractNumId w:val="20"/>
-  </w:num>
-  <w:num w:numId="26">
-    <w:abstractNumId w:val="32"/>
-  </w:num>
-  <w:num w:numId="27">
-    <w:abstractNumId w:val="5"/>
-  </w:num>
-  <w:num w:numId="28">
-    <w:abstractNumId w:val="12"/>
-  </w:num>
-  <w:num w:numId="29">
-    <w:abstractNumId w:val="10"/>
-  </w:num>
-  <w:num w:numId="30">
-    <w:abstractNumId w:val="18"/>
-  </w:num>
-  <w:num w:numId="31">
-    <w:abstractNumId w:val="29"/>
-  </w:num>
-  <w:num w:numId="32">
-    <w:abstractNumId w:val="11"/>
-  </w:num>
-  <w:num w:numId="33">
-    <w:abstractNumId w:val="3"/>
-  </w:num>
-  <w:num w:numId="34">
-    <w:abstractNumId w:val="9"/>
-  </w:num>
-  <w:num w:numId="35">
-    <w:abstractNumId w:val="4"/>
+  <w:num w:numId="41">
+    <w:abstractNumId w:val="22"/>
   </w:num>
 </w:numbering>
 </file>

</xml_diff>